<commit_message>
RMGS is now returning values, they are not right but they are values!
</commit_message>
<xml_diff>
--- a/gef-master/AcademicCV/AcademicCV.docx
+++ b/gef-master/AcademicCV/AcademicCV.docx
@@ -349,97 +349,97 @@
         <w:rPr>
           <w:sz w:val="20"/>
         </w:rPr>
-        <w:t>I was set the task of building a python application t</w:t>
+        <w:t xml:space="preserve">I was set the task of building a python application that would automatically build a HTML form with </w:t>
+      </w:r>
+      <w:proofErr w:type="spellStart"/>
+      <w:r>
+        <w:rPr>
+          <w:sz w:val="20"/>
+        </w:rPr>
+        <w:t>Javascript</w:t>
+      </w:r>
+      <w:proofErr w:type="spellEnd"/>
+      <w:r>
+        <w:rPr>
+          <w:sz w:val="20"/>
+        </w:rPr>
+        <w:t xml:space="preserve"> from a CSV file.</w:t>
+      </w:r>
+    </w:p>
+    <w:p>
+      <w:pPr>
+        <w:pStyle w:val="Heading1"/>
+      </w:pPr>
+      <w:r>
+        <w:t xml:space="preserve"> Skills</w:t>
+      </w:r>
+    </w:p>
+    <w:p>
+      <w:pPr>
+        <w:pStyle w:val="Heading2"/>
+        <w:rPr>
+          <w:sz w:val="24"/>
+        </w:rPr>
+      </w:pPr>
+      <w:r>
+        <w:rPr>
+          <w:sz w:val="24"/>
+        </w:rPr>
+        <w:t>Computing Skills</w:t>
+      </w:r>
+    </w:p>
+    <w:p>
+      <w:pPr>
+        <w:rPr>
+          <w:sz w:val="20"/>
+        </w:rPr>
+      </w:pPr>
+      <w:r>
+        <w:rPr>
+          <w:b/>
+          <w:sz w:val="20"/>
+        </w:rPr>
+        <w:t xml:space="preserve">Programming Languages: </w:t>
+      </w:r>
+      <w:r>
+        <w:rPr>
+          <w:sz w:val="20"/>
+        </w:rPr>
+        <w:t>C++, Python, Pure Data.</w:t>
+      </w:r>
+      <w:r>
+        <w:rPr>
+          <w:sz w:val="20"/>
+        </w:rPr>
+        <w:br/>
+      </w:r>
+      <w:r>
+        <w:rPr>
+          <w:b/>
+          <w:sz w:val="20"/>
+        </w:rPr>
+        <w:t xml:space="preserve">Applications: </w:t>
+      </w:r>
+      <w:r>
+        <w:rPr>
+          <w:sz w:val="20"/>
+        </w:rPr>
+        <w:t>Microsoft Visual Studio</w:t>
+      </w:r>
+      <w:r>
+        <w:rPr>
+          <w:sz w:val="20"/>
+        </w:rPr>
+        <w:t xml:space="preserve">, </w:t>
+      </w:r>
+      <w:r>
+        <w:rPr>
+          <w:sz w:val="20"/>
+        </w:rPr>
+        <w:t xml:space="preserve">Microsoft Office, </w:t>
       </w:r>
       <w:bookmarkStart w:id="0" w:name="_GoBack"/>
       <w:bookmarkEnd w:id="0"/>
-      <w:r>
-        <w:rPr>
-          <w:sz w:val="20"/>
-        </w:rPr>
-        <w:t xml:space="preserve">hat would automatically build a HTML form with </w:t>
-      </w:r>
-      <w:proofErr w:type="spellStart"/>
-      <w:r>
-        <w:rPr>
-          <w:sz w:val="20"/>
-        </w:rPr>
-        <w:t>Javascript</w:t>
-      </w:r>
-      <w:proofErr w:type="spellEnd"/>
-      <w:r>
-        <w:rPr>
-          <w:sz w:val="20"/>
-        </w:rPr>
-        <w:t xml:space="preserve"> from a CSV file.</w:t>
-      </w:r>
-    </w:p>
-    <w:p>
-      <w:pPr>
-        <w:pStyle w:val="Heading1"/>
-      </w:pPr>
-      <w:r>
-        <w:t xml:space="preserve"> Skills</w:t>
-      </w:r>
-    </w:p>
-    <w:p>
-      <w:pPr>
-        <w:pStyle w:val="Heading2"/>
-        <w:rPr>
-          <w:sz w:val="24"/>
-        </w:rPr>
-      </w:pPr>
-      <w:r>
-        <w:rPr>
-          <w:sz w:val="24"/>
-        </w:rPr>
-        <w:t>Computing Skills</w:t>
-      </w:r>
-    </w:p>
-    <w:p>
-      <w:pPr>
-        <w:rPr>
-          <w:sz w:val="20"/>
-        </w:rPr>
-      </w:pPr>
-      <w:r>
-        <w:rPr>
-          <w:b/>
-          <w:sz w:val="20"/>
-        </w:rPr>
-        <w:t xml:space="preserve">Programming Languages: </w:t>
-      </w:r>
-      <w:r>
-        <w:rPr>
-          <w:sz w:val="20"/>
-        </w:rPr>
-        <w:t>C++, Python, Pure Data.</w:t>
-      </w:r>
-      <w:r>
-        <w:rPr>
-          <w:sz w:val="20"/>
-        </w:rPr>
-        <w:br/>
-      </w:r>
-      <w:r>
-        <w:rPr>
-          <w:b/>
-          <w:sz w:val="20"/>
-        </w:rPr>
-        <w:t xml:space="preserve">Applications: </w:t>
-      </w:r>
-      <w:r>
-        <w:rPr>
-          <w:sz w:val="20"/>
-        </w:rPr>
-        <w:t>Microsoft Visual Studio</w:t>
-      </w:r>
-      <w:r>
-        <w:rPr>
-          <w:sz w:val="20"/>
-        </w:rPr>
-        <w:t xml:space="preserve">, </w:t>
-      </w:r>
     </w:p>
     <w:p>
       <w:pPr>
@@ -1486,7 +1486,7 @@
 </file>
 
 <file path=customXml/itemProps1.xml><?xml version="1.0" encoding="utf-8"?>
-<ds:datastoreItem xmlns:ds="http://schemas.openxmlformats.org/officeDocument/2006/customXml" ds:itemID="{F1C5A547-46D9-4F82-BB6C-99784CE23F7A}">
+<ds:datastoreItem xmlns:ds="http://schemas.openxmlformats.org/officeDocument/2006/customXml" ds:itemID="{DF65D057-1931-43F9-B55F-A7C014C3B2F2}">
   <ds:schemaRefs>
     <ds:schemaRef ds:uri="http://schemas.openxmlformats.org/officeDocument/2006/bibliography"/>
   </ds:schemaRefs>

</xml_diff>

<commit_message>
made a training data generation script
</commit_message>
<xml_diff>
--- a/gef-master/AcademicCV/AcademicCV.docx
+++ b/gef-master/AcademicCV/AcademicCV.docx
@@ -58,14 +58,15 @@
     </w:p>
     <w:p>
       <w:pPr>
-        <w:jc w:val="center"/>
-      </w:pPr>
-    </w:p>
-    <w:p>
-      <w:pPr>
         <w:pStyle w:val="Heading1"/>
-      </w:pPr>
-      <w:r>
+        <w:rPr>
+          <w:sz w:val="24"/>
+        </w:rPr>
+      </w:pPr>
+      <w:r>
+        <w:rPr>
+          <w:sz w:val="24"/>
+        </w:rPr>
         <w:t>Education</w:t>
       </w:r>
     </w:p>
@@ -73,6 +74,189 @@
       <w:pPr>
         <w:pStyle w:val="Heading2"/>
         <w:rPr>
+          <w:sz w:val="20"/>
+        </w:rPr>
+      </w:pPr>
+      <w:r>
+        <w:rPr>
+          <w:sz w:val="20"/>
+        </w:rPr>
+        <w:t xml:space="preserve">2013 to date BSc (Hons) Computer Games Applications Development, </w:t>
+      </w:r>
+      <w:proofErr w:type="spellStart"/>
+      <w:r>
+        <w:rPr>
+          <w:sz w:val="20"/>
+        </w:rPr>
+        <w:t>Abertay</w:t>
+      </w:r>
+      <w:proofErr w:type="spellEnd"/>
+      <w:r>
+        <w:rPr>
+          <w:sz w:val="20"/>
+        </w:rPr>
+        <w:t xml:space="preserve"> University.</w:t>
+      </w:r>
+    </w:p>
+    <w:p>
+      <w:pPr>
+        <w:rPr>
+          <w:sz w:val="18"/>
+        </w:rPr>
+      </w:pPr>
+      <w:r>
+        <w:rPr>
+          <w:b/>
+          <w:sz w:val="18"/>
+        </w:rPr>
+        <w:t>Expected Classification:</w:t>
+      </w:r>
+      <w:r>
+        <w:rPr>
+          <w:sz w:val="18"/>
+        </w:rPr>
+        <w:t xml:space="preserve"> First</w:t>
+      </w:r>
+      <w:r>
+        <w:rPr>
+          <w:sz w:val="18"/>
+        </w:rPr>
+        <w:t xml:space="preserve"> degree.</w:t>
+      </w:r>
+      <w:r>
+        <w:rPr>
+          <w:sz w:val="18"/>
+        </w:rPr>
+        <w:br/>
+      </w:r>
+      <w:r>
+        <w:rPr>
+          <w:b/>
+          <w:sz w:val="18"/>
+        </w:rPr>
+        <w:t xml:space="preserve">Current Research: </w:t>
+      </w:r>
+      <w:r>
+        <w:rPr>
+          <w:sz w:val="18"/>
+        </w:rPr>
+        <w:t>Investigating the effectiveness of fast multi-layer perceptron training techniques</w:t>
+      </w:r>
+      <w:r>
+        <w:rPr>
+          <w:sz w:val="18"/>
+        </w:rPr>
+        <w:t>.</w:t>
+      </w:r>
+      <w:r>
+        <w:rPr>
+          <w:b/>
+          <w:sz w:val="18"/>
+        </w:rPr>
+        <w:br/>
+      </w:r>
+      <w:r>
+        <w:rPr>
+          <w:b/>
+          <w:sz w:val="18"/>
+        </w:rPr>
+        <w:t xml:space="preserve">Modules included: </w:t>
+      </w:r>
+      <w:r>
+        <w:rPr>
+          <w:sz w:val="18"/>
+        </w:rPr>
+        <w:t xml:space="preserve">AI for Games Development, </w:t>
+      </w:r>
+      <w:r>
+        <w:rPr>
+          <w:sz w:val="18"/>
+        </w:rPr>
+        <w:t>Programming in C++, Mathematics for Applications Development.</w:t>
+      </w:r>
+      <w:r>
+        <w:rPr>
+          <w:sz w:val="18"/>
+        </w:rPr>
+        <w:br/>
+      </w:r>
+      <w:r>
+        <w:rPr>
+          <w:b/>
+          <w:sz w:val="18"/>
+        </w:rPr>
+        <w:t xml:space="preserve">Group Project </w:t>
+      </w:r>
+      <w:r>
+        <w:rPr>
+          <w:sz w:val="18"/>
+        </w:rPr>
+        <w:t>on building a game in which I created a framework for the development of the application.</w:t>
+      </w:r>
+    </w:p>
+    <w:p>
+      <w:pPr>
+        <w:pStyle w:val="Heading2"/>
+        <w:rPr>
+          <w:sz w:val="20"/>
+        </w:rPr>
+      </w:pPr>
+      <w:r>
+        <w:rPr>
+          <w:sz w:val="20"/>
+        </w:rPr>
+        <w:t>2007 – 2013 Galashiels Academy</w:t>
+      </w:r>
+    </w:p>
+    <w:p>
+      <w:pPr>
+        <w:rPr>
+          <w:sz w:val="18"/>
+        </w:rPr>
+      </w:pPr>
+      <w:r>
+        <w:rPr>
+          <w:sz w:val="18"/>
+        </w:rPr>
+        <w:t>Advanced Higher – Statistics A</w:t>
+      </w:r>
+      <w:r>
+        <w:rPr>
+          <w:sz w:val="18"/>
+        </w:rPr>
+        <w:t>.</w:t>
+      </w:r>
+      <w:r>
+        <w:rPr>
+          <w:sz w:val="18"/>
+        </w:rPr>
+        <w:br/>
+        <w:t>Highers – 7 including Mathematics A, Computing A, English B, Biology A</w:t>
+      </w:r>
+      <w:r>
+        <w:rPr>
+          <w:sz w:val="18"/>
+        </w:rPr>
+        <w:t>.</w:t>
+      </w:r>
+      <w:r>
+        <w:rPr>
+          <w:sz w:val="18"/>
+        </w:rPr>
+        <w:br/>
+        <w:t>Standard Grades – 8 including all with A-B grades</w:t>
+      </w:r>
+      <w:r>
+        <w:rPr>
+          <w:sz w:val="18"/>
+        </w:rPr>
+        <w:t>.</w:t>
+      </w:r>
+    </w:p>
+    <w:p>
+      <w:pPr>
+        <w:pStyle w:val="Heading1"/>
+        <w:rPr>
           <w:sz w:val="24"/>
         </w:rPr>
       </w:pPr>
@@ -80,370 +264,250 @@
         <w:rPr>
           <w:sz w:val="24"/>
         </w:rPr>
-        <w:t xml:space="preserve">2013 to date BSc (Hons) Computer Games Applications Development, </w:t>
+        <w:t>Employment</w:t>
+      </w:r>
+    </w:p>
+    <w:p>
+      <w:pPr>
+        <w:pStyle w:val="Heading2"/>
+        <w:rPr>
+          <w:sz w:val="20"/>
+        </w:rPr>
+      </w:pPr>
+      <w:r>
+        <w:rPr>
+          <w:sz w:val="20"/>
+        </w:rPr>
+        <w:t xml:space="preserve">June 2007 to date, Stewart Technology </w:t>
+      </w:r>
+    </w:p>
+    <w:p>
+      <w:pPr>
+        <w:rPr>
+          <w:sz w:val="18"/>
+        </w:rPr>
+      </w:pPr>
+      <w:r>
+        <w:rPr>
+          <w:sz w:val="18"/>
+        </w:rPr>
+        <w:t xml:space="preserve">I have had many roles including being an operator, an administrator and an </w:t>
+      </w:r>
+      <w:r>
+        <w:rPr>
+          <w:sz w:val="18"/>
+        </w:rPr>
+        <w:t xml:space="preserve">electronics </w:t>
+      </w:r>
+      <w:r>
+        <w:rPr>
+          <w:sz w:val="18"/>
+        </w:rPr>
+        <w:t>engineer. I have developed skills in working with a team, coming up with creative solutions to unique problems</w:t>
+      </w:r>
+      <w:r>
+        <w:rPr>
+          <w:sz w:val="18"/>
+        </w:rPr>
+        <w:t>.</w:t>
+      </w:r>
+    </w:p>
+    <w:p>
+      <w:pPr>
+        <w:pStyle w:val="Heading2"/>
+        <w:rPr>
+          <w:sz w:val="22"/>
+        </w:rPr>
+      </w:pPr>
+      <w:r>
+        <w:rPr>
+          <w:sz w:val="22"/>
+        </w:rPr>
+        <w:t>July 2016, Dogfish Mobile</w:t>
+      </w:r>
+      <w:r>
+        <w:rPr>
+          <w:sz w:val="22"/>
+        </w:rPr>
+        <w:t xml:space="preserve"> (Intern)</w:t>
+      </w:r>
+    </w:p>
+    <w:p>
+      <w:pPr>
+        <w:rPr>
+          <w:sz w:val="18"/>
+        </w:rPr>
+      </w:pPr>
+      <w:r>
+        <w:rPr>
+          <w:sz w:val="18"/>
+        </w:rPr>
+        <w:t>I was tasked with developing an understanding of back-end server programming, using node.js and learning about how to develop IOS applications using Swift.</w:t>
+      </w:r>
+    </w:p>
+    <w:p>
+      <w:pPr>
+        <w:pStyle w:val="Heading2"/>
+        <w:rPr>
+          <w:sz w:val="24"/>
+        </w:rPr>
+      </w:pPr>
+      <w:r>
+        <w:rPr>
+          <w:sz w:val="22"/>
+        </w:rPr>
+        <w:t xml:space="preserve">June 2016, </w:t>
       </w:r>
       <w:proofErr w:type="spellStart"/>
       <w:r>
         <w:rPr>
+          <w:sz w:val="22"/>
+        </w:rPr>
+        <w:t>Justfone</w:t>
+      </w:r>
+      <w:proofErr w:type="spellEnd"/>
+      <w:r>
+        <w:rPr>
+          <w:sz w:val="22"/>
+        </w:rPr>
+        <w:t xml:space="preserve"> (Intern)</w:t>
+      </w:r>
+    </w:p>
+    <w:p>
+      <w:pPr>
+        <w:rPr>
+          <w:sz w:val="18"/>
+        </w:rPr>
+      </w:pPr>
+      <w:r>
+        <w:rPr>
+          <w:sz w:val="18"/>
+        </w:rPr>
+        <w:t xml:space="preserve">I was set the task of building a python application that would automatically build a HTML form with </w:t>
+      </w:r>
+      <w:proofErr w:type="spellStart"/>
+      <w:r>
+        <w:rPr>
+          <w:sz w:val="18"/>
+        </w:rPr>
+        <w:t>Javascript</w:t>
+      </w:r>
+      <w:proofErr w:type="spellEnd"/>
+      <w:r>
+        <w:rPr>
+          <w:sz w:val="18"/>
+        </w:rPr>
+        <w:t xml:space="preserve"> from a CSV file.</w:t>
+      </w:r>
+    </w:p>
+    <w:p>
+      <w:pPr>
+        <w:pStyle w:val="Heading1"/>
+        <w:rPr>
           <w:sz w:val="24"/>
         </w:rPr>
-        <w:t>Abertay</w:t>
-      </w:r>
-      <w:proofErr w:type="spellEnd"/>
+      </w:pPr>
+      <w:r>
+        <w:t xml:space="preserve"> </w:t>
+      </w:r>
       <w:r>
         <w:rPr>
           <w:sz w:val="24"/>
         </w:rPr>
-        <w:t xml:space="preserve"> University.</w:t>
-      </w:r>
-    </w:p>
-    <w:p>
-      <w:pPr>
+        <w:t>Skills</w:t>
+      </w:r>
+    </w:p>
+    <w:p>
+      <w:pPr>
+        <w:pStyle w:val="Heading2"/>
+        <w:rPr>
+          <w:sz w:val="22"/>
+        </w:rPr>
+      </w:pPr>
+      <w:r>
         <w:rPr>
           <w:sz w:val="20"/>
         </w:rPr>
+        <w:t>Computing Skills</w:t>
+      </w:r>
+    </w:p>
+    <w:p>
+      <w:pPr>
+        <w:rPr>
+          <w:sz w:val="18"/>
+        </w:rPr>
       </w:pPr>
       <w:r>
         <w:rPr>
           <w:b/>
-          <w:sz w:val="20"/>
-        </w:rPr>
-        <w:t>Expected Classification:</w:t>
-      </w:r>
-      <w:r>
-        <w:rPr>
-          <w:sz w:val="20"/>
-        </w:rPr>
-        <w:t xml:space="preserve"> First</w:t>
-      </w:r>
-      <w:r>
-        <w:rPr>
-          <w:sz w:val="20"/>
-        </w:rPr>
-        <w:t xml:space="preserve"> degree.</w:t>
-      </w:r>
-      <w:r>
-        <w:rPr>
-          <w:sz w:val="20"/>
+          <w:sz w:val="18"/>
+        </w:rPr>
+        <w:t xml:space="preserve">Programming Languages: </w:t>
+      </w:r>
+      <w:r>
+        <w:rPr>
+          <w:sz w:val="18"/>
+        </w:rPr>
+        <w:t>C++, Python, Pure Data.</w:t>
+      </w:r>
+      <w:r>
+        <w:rPr>
+          <w:sz w:val="18"/>
         </w:rPr>
         <w:br/>
       </w:r>
       <w:r>
         <w:rPr>
           <w:b/>
-          <w:sz w:val="20"/>
-        </w:rPr>
-        <w:t xml:space="preserve">Current Research: </w:t>
-      </w:r>
-      <w:r>
-        <w:rPr>
-          <w:sz w:val="20"/>
-        </w:rPr>
-        <w:t>Investigating the effectiveness of fast multi-layer perceptron training techniques</w:t>
-      </w:r>
-      <w:r>
-        <w:rPr>
-          <w:sz w:val="20"/>
-        </w:rPr>
-        <w:t>.</w:t>
-      </w:r>
-      <w:r>
-        <w:rPr>
-          <w:b/>
-          <w:sz w:val="20"/>
-        </w:rPr>
-        <w:br/>
-      </w:r>
-      <w:r>
-        <w:rPr>
-          <w:b/>
-          <w:sz w:val="20"/>
-        </w:rPr>
-        <w:t xml:space="preserve">Modules included: </w:t>
-      </w:r>
-      <w:r>
-        <w:rPr>
-          <w:sz w:val="20"/>
-        </w:rPr>
-        <w:t>AI for Games Development,</w:t>
-      </w:r>
-      <w:r>
-        <w:rPr>
-          <w:sz w:val="20"/>
-        </w:rPr>
-        <w:t xml:space="preserve"> </w:t>
-      </w:r>
-      <w:r>
-        <w:rPr>
-          <w:sz w:val="20"/>
-        </w:rPr>
-        <w:t>Programming in C++, Mathematics for Applications Development.</w:t>
-      </w:r>
-      <w:r>
-        <w:rPr>
-          <w:sz w:val="20"/>
-        </w:rPr>
-        <w:br/>
-      </w:r>
-      <w:r>
-        <w:rPr>
-          <w:b/>
-          <w:sz w:val="20"/>
-        </w:rPr>
-        <w:t xml:space="preserve">Group Project </w:t>
-      </w:r>
-      <w:r>
-        <w:rPr>
-          <w:sz w:val="20"/>
-        </w:rPr>
-        <w:t>on building a game in which I created a framework for the development of the application.</w:t>
+          <w:sz w:val="18"/>
+        </w:rPr>
+        <w:t xml:space="preserve">Applications: </w:t>
+      </w:r>
+      <w:r>
+        <w:rPr>
+          <w:sz w:val="18"/>
+        </w:rPr>
+        <w:t xml:space="preserve">Microsoft Visual Studio, </w:t>
+      </w:r>
+      <w:r>
+        <w:rPr>
+          <w:sz w:val="18"/>
+        </w:rPr>
+        <w:t>Microsoft Office, Android Studio</w:t>
       </w:r>
     </w:p>
     <w:p>
       <w:pPr>
         <w:pStyle w:val="Heading2"/>
         <w:rPr>
-          <w:sz w:val="24"/>
-        </w:rPr>
-      </w:pPr>
-      <w:r>
-        <w:rPr>
-          <w:sz w:val="24"/>
-        </w:rPr>
-        <w:t>2007 – 2013 Galashiels Academy</w:t>
-      </w:r>
-    </w:p>
-    <w:p>
-      <w:pPr>
-        <w:rPr>
-          <w:sz w:val="20"/>
-        </w:rPr>
-      </w:pPr>
-      <w:r>
-        <w:rPr>
-          <w:sz w:val="20"/>
-        </w:rPr>
-        <w:t>Advanced Higher – Statistics A</w:t>
-      </w:r>
-      <w:r>
-        <w:rPr>
-          <w:sz w:val="20"/>
-        </w:rPr>
-        <w:t>.</w:t>
-      </w:r>
-      <w:r>
-        <w:rPr>
-          <w:sz w:val="20"/>
-        </w:rPr>
-        <w:br/>
-        <w:t>Highers – 7 including Mathematics A, Computing A, English B, Biology A</w:t>
-      </w:r>
-      <w:r>
-        <w:rPr>
-          <w:sz w:val="20"/>
-        </w:rPr>
-        <w:t>.</w:t>
-      </w:r>
-      <w:r>
-        <w:rPr>
-          <w:sz w:val="20"/>
-        </w:rPr>
-        <w:br/>
-        <w:t>Standard Grades – 8 including all with A-B grades</w:t>
-      </w:r>
-      <w:r>
-        <w:rPr>
-          <w:sz w:val="20"/>
-        </w:rPr>
-        <w:t>.</w:t>
-      </w:r>
-    </w:p>
-    <w:p>
-      <w:pPr>
-        <w:pStyle w:val="Heading1"/>
-      </w:pPr>
-      <w:r>
-        <w:t>Employment</w:t>
-      </w:r>
-    </w:p>
-    <w:p>
-      <w:pPr>
-        <w:pStyle w:val="Heading2"/>
-        <w:rPr>
-          <w:sz w:val="24"/>
-        </w:rPr>
-      </w:pPr>
-      <w:r>
-        <w:rPr>
-          <w:sz w:val="24"/>
-        </w:rPr>
-        <w:t xml:space="preserve">June 2007 to date, Stewart Technology </w:t>
-      </w:r>
-    </w:p>
-    <w:p>
-      <w:pPr>
-        <w:rPr>
-          <w:sz w:val="20"/>
-        </w:rPr>
-      </w:pPr>
-      <w:r>
-        <w:rPr>
-          <w:sz w:val="20"/>
-        </w:rPr>
-        <w:t>I have had many roles including being an operator, an administrator and an engineer. I have developed skills in working with a team, coming up with creative solutions to unique problems</w:t>
-      </w:r>
-      <w:r>
-        <w:rPr>
-          <w:sz w:val="20"/>
-        </w:rPr>
-        <w:t>.</w:t>
-      </w:r>
-    </w:p>
-    <w:p>
-      <w:pPr>
-        <w:pStyle w:val="Heading2"/>
-      </w:pPr>
-      <w:r>
-        <w:t>July 2016, Dogfish Mobile</w:t>
-      </w:r>
-      <w:r>
-        <w:t xml:space="preserve"> (Intern)</w:t>
-      </w:r>
-    </w:p>
-    <w:p>
-      <w:pPr>
-        <w:rPr>
-          <w:sz w:val="20"/>
-        </w:rPr>
-      </w:pPr>
-      <w:r>
-        <w:rPr>
-          <w:sz w:val="20"/>
-        </w:rPr>
-        <w:t>I was tasked with developing an understanding of back-end server programming, using node.js and learning about how to develop IOS applications using Swift.</w:t>
-      </w:r>
-    </w:p>
-    <w:p>
-      <w:pPr>
-        <w:pStyle w:val="Heading2"/>
-      </w:pPr>
-      <w:r>
-        <w:t xml:space="preserve">June 2016, </w:t>
-      </w:r>
-      <w:proofErr w:type="spellStart"/>
-      <w:r>
-        <w:t>Justfone</w:t>
-      </w:r>
-      <w:proofErr w:type="spellEnd"/>
-      <w:r>
-        <w:t xml:space="preserve"> (Intern)</w:t>
-      </w:r>
-    </w:p>
-    <w:p>
-      <w:pPr>
-        <w:rPr>
-          <w:sz w:val="20"/>
-        </w:rPr>
-      </w:pPr>
-      <w:r>
-        <w:rPr>
-          <w:sz w:val="20"/>
-        </w:rPr>
-        <w:t xml:space="preserve">I was set the task of building a python application that would automatically build a HTML form with </w:t>
-      </w:r>
-      <w:proofErr w:type="spellStart"/>
-      <w:r>
-        <w:rPr>
-          <w:sz w:val="20"/>
-        </w:rPr>
-        <w:t>Javascript</w:t>
-      </w:r>
-      <w:proofErr w:type="spellEnd"/>
-      <w:r>
-        <w:rPr>
-          <w:sz w:val="20"/>
-        </w:rPr>
-        <w:t xml:space="preserve"> from a CSV file.</w:t>
-      </w:r>
-    </w:p>
-    <w:p>
-      <w:pPr>
-        <w:pStyle w:val="Heading1"/>
-      </w:pPr>
-      <w:r>
-        <w:t xml:space="preserve"> Skills</w:t>
-      </w:r>
-    </w:p>
-    <w:p>
-      <w:pPr>
-        <w:pStyle w:val="Heading2"/>
-        <w:rPr>
-          <w:sz w:val="24"/>
-        </w:rPr>
-      </w:pPr>
-      <w:r>
-        <w:rPr>
-          <w:sz w:val="24"/>
-        </w:rPr>
-        <w:t>Computing Skills</w:t>
-      </w:r>
-    </w:p>
-    <w:p>
-      <w:pPr>
-        <w:rPr>
-          <w:sz w:val="20"/>
-        </w:rPr>
-      </w:pPr>
-      <w:r>
-        <w:rPr>
-          <w:b/>
-          <w:sz w:val="20"/>
-        </w:rPr>
-        <w:t xml:space="preserve">Programming Languages: </w:t>
-      </w:r>
-      <w:r>
-        <w:rPr>
-          <w:sz w:val="20"/>
-        </w:rPr>
-        <w:t>C++, Python, Pure Data.</w:t>
-      </w:r>
-      <w:r>
-        <w:rPr>
-          <w:sz w:val="20"/>
-        </w:rPr>
-        <w:br/>
-      </w:r>
-      <w:r>
-        <w:rPr>
-          <w:b/>
-          <w:sz w:val="20"/>
-        </w:rPr>
-        <w:t xml:space="preserve">Applications: </w:t>
-      </w:r>
-      <w:r>
-        <w:rPr>
-          <w:sz w:val="20"/>
-        </w:rPr>
-        <w:t>Microsoft Visual Studio</w:t>
-      </w:r>
-      <w:r>
-        <w:rPr>
-          <w:sz w:val="20"/>
-        </w:rPr>
-        <w:t xml:space="preserve">, </w:t>
-      </w:r>
-      <w:r>
-        <w:rPr>
-          <w:sz w:val="20"/>
-        </w:rPr>
-        <w:t xml:space="preserve">Microsoft Office, </w:t>
+          <w:sz w:val="22"/>
+        </w:rPr>
+      </w:pPr>
+      <w:r>
+        <w:rPr>
+          <w:sz w:val="22"/>
+        </w:rPr>
+        <w:t>Team Skills</w:t>
+      </w:r>
+    </w:p>
+    <w:p>
+      <w:pPr>
+        <w:rPr>
+          <w:sz w:val="18"/>
+        </w:rPr>
+      </w:pPr>
+      <w:r>
+        <w:rPr>
+          <w:sz w:val="18"/>
+        </w:rPr>
+        <w:t>Having been in multiple sports teams throughout high school and having to work in teams over my employment history, I have developed excellent communication skills and always like to contribute unique points in discussions.</w:t>
       </w:r>
       <w:bookmarkStart w:id="0" w:name="_GoBack"/>
       <w:bookmarkEnd w:id="0"/>
     </w:p>
     <w:p>
       <w:pPr>
-        <w:pStyle w:val="Heading2"/>
+        <w:pStyle w:val="Heading1"/>
         <w:rPr>
           <w:sz w:val="24"/>
         </w:rPr>
@@ -452,43 +516,45 @@
         <w:rPr>
           <w:sz w:val="24"/>
         </w:rPr>
-        <w:t>Team Skills</w:t>
-      </w:r>
-    </w:p>
-    <w:p>
-      <w:pPr>
-        <w:rPr>
-          <w:sz w:val="20"/>
-        </w:rPr>
-      </w:pPr>
-      <w:r>
-        <w:rPr>
-          <w:sz w:val="20"/>
-        </w:rPr>
-        <w:t>Having been in multiple sports teams throughout high school and having to work in teams over my employment history, I have developed excellent communication skills and always like to contribute unique points in discussions.</w:t>
-      </w:r>
-    </w:p>
-    <w:p>
-      <w:pPr>
-        <w:rPr>
-          <w:sz w:val="20"/>
-        </w:rPr>
-      </w:pPr>
+        <w:t>Interests</w:t>
+      </w:r>
+    </w:p>
+    <w:p>
+      <w:pPr>
+        <w:rPr>
+          <w:sz w:val="18"/>
+        </w:rPr>
+      </w:pPr>
+      <w:r>
+        <w:rPr>
+          <w:sz w:val="18"/>
+        </w:rPr>
+        <w:t xml:space="preserve">I enjoy keeping up to date with technology and science. </w:t>
+      </w:r>
+      <w:r>
+        <w:rPr>
+          <w:sz w:val="18"/>
+        </w:rPr>
+        <w:t xml:space="preserve">I have a passion for making things and regularly try to build projects from scratch. </w:t>
+      </w:r>
+      <w:r>
+        <w:rPr>
+          <w:sz w:val="18"/>
+        </w:rPr>
+        <w:t>I also enjoy gaming and playing the piano.</w:t>
+      </w:r>
     </w:p>
     <w:p>
       <w:pPr>
         <w:pStyle w:val="Heading1"/>
-      </w:pPr>
-      <w:r>
-        <w:t>Interests</w:t>
-      </w:r>
-    </w:p>
-    <w:p/>
-    <w:p>
-      <w:pPr>
-        <w:pStyle w:val="Heading1"/>
-      </w:pPr>
-      <w:r>
+        <w:rPr>
+          <w:sz w:val="24"/>
+        </w:rPr>
+      </w:pPr>
+      <w:r>
+        <w:rPr>
+          <w:sz w:val="24"/>
+        </w:rPr>
         <w:t>References</w:t>
       </w:r>
     </w:p>
@@ -509,202 +575,250 @@
     <w:p>
       <w:pPr>
         <w:rPr>
-          <w:sz w:val="20"/>
-          <w:szCs w:val="20"/>
-        </w:rPr>
-      </w:pPr>
-      <w:r>
-        <w:rPr>
-          <w:sz w:val="20"/>
-          <w:szCs w:val="20"/>
-        </w:rPr>
-        <w:lastRenderedPageBreak/>
+          <w:sz w:val="18"/>
+          <w:szCs w:val="20"/>
+        </w:rPr>
+      </w:pPr>
+      <w:r>
+        <w:rPr>
+          <w:sz w:val="18"/>
+          <w:szCs w:val="20"/>
+        </w:rPr>
         <w:t>Dr David King</w:t>
       </w:r>
       <w:r>
         <w:rPr>
-          <w:sz w:val="20"/>
-          <w:szCs w:val="20"/>
-        </w:rPr>
-        <w:br/>
-      </w:r>
-      <w:r>
+          <w:sz w:val="18"/>
+          <w:szCs w:val="20"/>
+        </w:rPr>
+        <w:br/>
+      </w:r>
+      <w:r>
+        <w:rPr>
+          <w:rFonts w:cs="Arial"/>
+          <w:color w:val="000000"/>
+          <w:sz w:val="18"/>
+          <w:szCs w:val="20"/>
+        </w:rPr>
+        <w:t>School of Arts, Media &amp; Computer Games</w:t>
+      </w:r>
+      <w:r>
+        <w:rPr>
+          <w:sz w:val="18"/>
+          <w:szCs w:val="20"/>
+        </w:rPr>
+        <w:br/>
+      </w:r>
+      <w:proofErr w:type="spellStart"/>
+      <w:r>
+        <w:rPr>
+          <w:sz w:val="18"/>
+          <w:szCs w:val="20"/>
+        </w:rPr>
+        <w:t>Abertay</w:t>
+      </w:r>
+      <w:proofErr w:type="spellEnd"/>
+      <w:r>
+        <w:rPr>
+          <w:sz w:val="18"/>
+          <w:szCs w:val="20"/>
+        </w:rPr>
+        <w:t xml:space="preserve"> University</w:t>
+      </w:r>
+      <w:r>
+        <w:rPr>
+          <w:sz w:val="18"/>
+          <w:szCs w:val="20"/>
+        </w:rPr>
+        <w:br/>
+        <w:t>Dundee</w:t>
+      </w:r>
+      <w:r>
+        <w:rPr>
+          <w:sz w:val="18"/>
+          <w:szCs w:val="20"/>
+        </w:rPr>
+        <w:br/>
+        <w:t>DD1 1HG</w:t>
+      </w:r>
+    </w:p>
+    <w:p>
+      <w:pPr>
+        <w:rPr>
+          <w:rFonts w:cs="Arial"/>
+          <w:color w:val="000000"/>
+          <w:sz w:val="18"/>
+          <w:szCs w:val="20"/>
+        </w:rPr>
+      </w:pPr>
+      <w:r>
+        <w:rPr>
+          <w:sz w:val="18"/>
+          <w:szCs w:val="20"/>
+        </w:rPr>
+        <w:t>Dr Iain Donald</w:t>
+      </w:r>
+      <w:r>
+        <w:rPr>
+          <w:sz w:val="18"/>
+          <w:szCs w:val="20"/>
+        </w:rPr>
+        <w:br/>
+      </w:r>
+      <w:r>
+        <w:rPr>
+          <w:rFonts w:cs="Arial"/>
+          <w:color w:val="000000"/>
+          <w:sz w:val="18"/>
+          <w:szCs w:val="20"/>
+        </w:rPr>
+        <w:t>School of Arts, Media &amp; Computer Games</w:t>
+      </w:r>
+      <w:r>
+        <w:rPr>
+          <w:rFonts w:cs="Arial"/>
+          <w:color w:val="000000"/>
+          <w:sz w:val="18"/>
+          <w:szCs w:val="20"/>
+        </w:rPr>
+        <w:br/>
+      </w:r>
+      <w:proofErr w:type="spellStart"/>
+      <w:r>
+        <w:rPr>
+          <w:rFonts w:cs="Arial"/>
+          <w:color w:val="000000"/>
+          <w:sz w:val="18"/>
+          <w:szCs w:val="20"/>
+        </w:rPr>
+        <w:t>Abertay</w:t>
+      </w:r>
+      <w:proofErr w:type="spellEnd"/>
+      <w:r>
+        <w:rPr>
+          <w:rFonts w:cs="Arial"/>
+          <w:color w:val="000000"/>
+          <w:sz w:val="18"/>
+          <w:szCs w:val="20"/>
+        </w:rPr>
+        <w:t xml:space="preserve"> University</w:t>
+      </w:r>
+      <w:r>
+        <w:rPr>
+          <w:rFonts w:cs="Arial"/>
+          <w:color w:val="000000"/>
+          <w:sz w:val="18"/>
+          <w:szCs w:val="20"/>
+        </w:rPr>
+        <w:br/>
+        <w:t>Dundee</w:t>
+      </w:r>
+      <w:r>
+        <w:rPr>
+          <w:rFonts w:cs="Arial"/>
+          <w:color w:val="000000"/>
+          <w:sz w:val="18"/>
+          <w:szCs w:val="20"/>
+        </w:rPr>
+        <w:br/>
+        <w:t>DD1 1HG</w:t>
+      </w:r>
+    </w:p>
+    <w:p>
+      <w:pPr>
+        <w:rPr>
+          <w:rFonts w:cs="Arial"/>
+          <w:color w:val="000000"/>
+          <w:sz w:val="18"/>
+          <w:szCs w:val="20"/>
+        </w:rPr>
+        <w:sectPr>
+          <w:type w:val="continuous"/>
+          <w:pgSz w:w="11906" w:h="16838"/>
+          <w:pgMar w:top="1440" w:right="1440" w:bottom="1440" w:left="1440" w:header="708" w:footer="708" w:gutter="0"/>
+          <w:cols w:num="3" w:space="708"/>
+          <w:docGrid w:linePitch="360"/>
+        </w:sectPr>
+      </w:pPr>
+      <w:r>
+        <w:rPr>
+          <w:rFonts w:cs="Arial"/>
+          <w:color w:val="000000"/>
+          <w:sz w:val="18"/>
+          <w:szCs w:val="20"/>
+        </w:rPr>
+        <w:t>Laura McEwan</w:t>
+      </w:r>
+      <w:r>
+        <w:rPr>
+          <w:rFonts w:cs="Arial"/>
+          <w:color w:val="000000"/>
+          <w:sz w:val="18"/>
+          <w:szCs w:val="20"/>
+        </w:rPr>
+        <w:br/>
+        <w:t>Dogfish Mobile</w:t>
+      </w:r>
+      <w:r>
+        <w:rPr>
+          <w:rFonts w:cs="Arial"/>
+          <w:color w:val="000000"/>
+          <w:sz w:val="18"/>
+          <w:szCs w:val="20"/>
+        </w:rPr>
+        <w:br/>
+        <w:t>Stirling University Innovation Park</w:t>
+      </w:r>
+      <w:r>
+        <w:rPr>
+          <w:rFonts w:cs="Arial"/>
+          <w:color w:val="000000"/>
+          <w:sz w:val="18"/>
+          <w:szCs w:val="20"/>
+        </w:rPr>
+        <w:br/>
+        <w:t>Unit 18</w:t>
+      </w:r>
+      <w:r>
+        <w:rPr>
+          <w:rFonts w:cs="Arial"/>
+          <w:color w:val="000000"/>
+          <w:sz w:val="18"/>
+          <w:szCs w:val="20"/>
+        </w:rPr>
+        <w:br/>
+        <w:t>Stirling</w:t>
+      </w:r>
+      <w:r>
+        <w:rPr>
+          <w:rFonts w:cs="Arial"/>
+          <w:color w:val="000000"/>
+          <w:sz w:val="18"/>
+          <w:szCs w:val="20"/>
+        </w:rPr>
+        <w:br/>
+        <w:t>FK9 4NF</w:t>
+      </w:r>
+    </w:p>
+    <w:p>
+      <w:pPr>
         <w:rPr>
           <w:rFonts w:cs="Arial"/>
           <w:color w:val="000000"/>
           <w:sz w:val="20"/>
           <w:szCs w:val="20"/>
         </w:rPr>
-        <w:t>School of Arts, Media &amp; Computer Games</w:t>
-      </w:r>
-      <w:r>
-        <w:rPr>
-          <w:sz w:val="20"/>
-          <w:szCs w:val="20"/>
-        </w:rPr>
-        <w:br/>
-      </w:r>
-      <w:proofErr w:type="spellStart"/>
-      <w:r>
-        <w:rPr>
-          <w:sz w:val="20"/>
-          <w:szCs w:val="20"/>
-        </w:rPr>
-        <w:t>Abertay</w:t>
-      </w:r>
-      <w:proofErr w:type="spellEnd"/>
-      <w:r>
-        <w:rPr>
-          <w:sz w:val="20"/>
-          <w:szCs w:val="20"/>
-        </w:rPr>
-        <w:t xml:space="preserve"> University</w:t>
-      </w:r>
-      <w:r>
-        <w:rPr>
-          <w:sz w:val="20"/>
-          <w:szCs w:val="20"/>
-        </w:rPr>
-        <w:br/>
-        <w:t>Dundee</w:t>
-      </w:r>
-      <w:r>
-        <w:rPr>
-          <w:sz w:val="20"/>
-          <w:szCs w:val="20"/>
-        </w:rPr>
-        <w:br/>
-        <w:t>DD1 1HG</w:t>
-      </w:r>
-    </w:p>
-    <w:p>
-      <w:pPr>
+      </w:pPr>
+      <w:r>
         <w:rPr>
           <w:rFonts w:cs="Arial"/>
           <w:color w:val="000000"/>
           <w:sz w:val="20"/>
           <w:szCs w:val="20"/>
         </w:rPr>
-      </w:pPr>
-      <w:r>
-        <w:rPr>
-          <w:sz w:val="20"/>
-          <w:szCs w:val="20"/>
-        </w:rPr>
-        <w:t>Dr Iain Donald</w:t>
-      </w:r>
-      <w:r>
-        <w:rPr>
-          <w:sz w:val="20"/>
-          <w:szCs w:val="20"/>
-        </w:rPr>
-        <w:br/>
-      </w:r>
-      <w:r>
-        <w:rPr>
-          <w:rFonts w:cs="Arial"/>
-          <w:color w:val="000000"/>
-          <w:sz w:val="20"/>
-          <w:szCs w:val="20"/>
-        </w:rPr>
-        <w:t>School of Arts, Media &amp; Computer Games</w:t>
-      </w:r>
-      <w:r>
-        <w:rPr>
-          <w:rFonts w:cs="Arial"/>
-          <w:color w:val="000000"/>
-          <w:sz w:val="20"/>
-          <w:szCs w:val="20"/>
-        </w:rPr>
-        <w:br/>
-      </w:r>
-      <w:proofErr w:type="spellStart"/>
-      <w:r>
-        <w:rPr>
-          <w:rFonts w:cs="Arial"/>
-          <w:color w:val="000000"/>
-          <w:sz w:val="20"/>
-          <w:szCs w:val="20"/>
-        </w:rPr>
-        <w:t>Abertay</w:t>
-      </w:r>
-      <w:proofErr w:type="spellEnd"/>
-      <w:r>
-        <w:rPr>
-          <w:rFonts w:cs="Arial"/>
-          <w:color w:val="000000"/>
-          <w:sz w:val="20"/>
-          <w:szCs w:val="20"/>
-        </w:rPr>
-        <w:t xml:space="preserve"> University</w:t>
-      </w:r>
-      <w:r>
-        <w:rPr>
-          <w:rFonts w:cs="Arial"/>
-          <w:color w:val="000000"/>
-          <w:sz w:val="20"/>
-          <w:szCs w:val="20"/>
-        </w:rPr>
-        <w:br/>
-        <w:t>Dundee</w:t>
-      </w:r>
-      <w:r>
-        <w:rPr>
-          <w:rFonts w:cs="Arial"/>
-          <w:color w:val="000000"/>
-          <w:sz w:val="20"/>
-          <w:szCs w:val="20"/>
-        </w:rPr>
-        <w:br/>
-        <w:t>DD1 1HG</w:t>
-      </w:r>
-    </w:p>
-    <w:p>
-      <w:pPr>
-        <w:rPr>
-          <w:sz w:val="20"/>
-          <w:szCs w:val="20"/>
-        </w:rPr>
-      </w:pPr>
-      <w:r>
-        <w:rPr>
-          <w:rFonts w:cs="Arial"/>
-          <w:color w:val="000000"/>
-          <w:sz w:val="20"/>
-          <w:szCs w:val="20"/>
-        </w:rPr>
-        <w:t xml:space="preserve">*Dogfish Mobile or </w:t>
-      </w:r>
-      <w:proofErr w:type="gramStart"/>
-      <w:r>
-        <w:rPr>
-          <w:rFonts w:cs="Arial"/>
-          <w:color w:val="000000"/>
-          <w:sz w:val="20"/>
-          <w:szCs w:val="20"/>
-        </w:rPr>
-        <w:t>Dave?*</w:t>
-      </w:r>
-      <w:proofErr w:type="gramEnd"/>
-    </w:p>
-    <w:p>
-      <w:pPr>
-        <w:rPr>
-          <w:sz w:val="20"/>
-          <w:szCs w:val="20"/>
-        </w:rPr>
-      </w:pPr>
-    </w:p>
-    <w:p>
-      <w:pPr>
-        <w:rPr>
-          <w:sz w:val="20"/>
-          <w:szCs w:val="20"/>
-        </w:rPr>
-      </w:pPr>
-    </w:p>
-    <w:p/>
-    <w:p/>
+        <w:br/>
+      </w:r>
+    </w:p>
     <w:sectPr>
       <w:type w:val="continuous"/>
       <w:pgSz w:w="11906" w:h="16838"/>
@@ -1486,7 +1600,7 @@
 </file>
 
 <file path=customXml/itemProps1.xml><?xml version="1.0" encoding="utf-8"?>
-<ds:datastoreItem xmlns:ds="http://schemas.openxmlformats.org/officeDocument/2006/customXml" ds:itemID="{DF65D057-1931-43F9-B55F-A7C014C3B2F2}">
+<ds:datastoreItem xmlns:ds="http://schemas.openxmlformats.org/officeDocument/2006/customXml" ds:itemID="{4F294FC8-14FA-4A14-A715-53E4FE00D330}">
   <ds:schemaRefs>
     <ds:schemaRef ds:uri="http://schemas.openxmlformats.org/officeDocument/2006/bibliography"/>
   </ds:schemaRefs>

</xml_diff>

<commit_message>
made changes to dissertation
</commit_message>
<xml_diff>
--- a/gef-master/AcademicCV/AcademicCV.docx
+++ b/gef-master/AcademicCV/AcademicCV.docx
@@ -121,7 +121,19 @@
         <w:rPr>
           <w:sz w:val="18"/>
         </w:rPr>
-        <w:t xml:space="preserve"> degree.</w:t>
+        <w:t xml:space="preserve"> </w:t>
+      </w:r>
+      <w:r>
+        <w:rPr>
+          <w:sz w:val="18"/>
+        </w:rPr>
+        <w:t>class</w:t>
+      </w:r>
+      <w:r>
+        <w:rPr>
+          <w:sz w:val="18"/>
+        </w:rPr>
+        <w:t>.</w:t>
       </w:r>
       <w:r>
         <w:rPr>
@@ -291,7 +303,13 @@
         <w:rPr>
           <w:sz w:val="18"/>
         </w:rPr>
-        <w:t xml:space="preserve">I have had many roles including being an operator, an administrator and an </w:t>
+        <w:t>Multiple different</w:t>
+      </w:r>
+      <w:r>
+        <w:rPr>
+          <w:sz w:val="18"/>
+        </w:rPr>
+        <w:t xml:space="preserve"> roles including being an operator, an administrator and an </w:t>
       </w:r>
       <w:r>
         <w:rPr>
@@ -303,7 +321,19 @@
         <w:rPr>
           <w:sz w:val="18"/>
         </w:rPr>
-        <w:t>engineer. I have developed skills in working with a team, coming up with creative solutions to unique problems</w:t>
+        <w:t>engineer. I have develope</w:t>
+      </w:r>
+      <w:r>
+        <w:rPr>
+          <w:sz w:val="18"/>
+        </w:rPr>
+        <w:t>d skills in working with a team and</w:t>
+      </w:r>
+      <w:r>
+        <w:rPr>
+          <w:sz w:val="18"/>
+        </w:rPr>
+        <w:t xml:space="preserve"> coming up with creative solutions to unique problems</w:t>
       </w:r>
       <w:r>
         <w:rPr>
@@ -330,180 +360,216 @@
           <w:sz w:val="22"/>
         </w:rPr>
         <w:t xml:space="preserve"> (Intern)</w:t>
-      </w:r>
-    </w:p>
-    <w:p>
-      <w:pPr>
-        <w:rPr>
-          <w:sz w:val="18"/>
-        </w:rPr>
-      </w:pPr>
-      <w:r>
-        <w:rPr>
-          <w:sz w:val="18"/>
-        </w:rPr>
-        <w:t>I was tasked with developing an understanding of back-end server programming, using node.js and learning about how to develop IOS applications using Swift.</w:t>
-      </w:r>
-    </w:p>
-    <w:p>
-      <w:pPr>
-        <w:pStyle w:val="Heading2"/>
-        <w:rPr>
-          <w:sz w:val="24"/>
-        </w:rPr>
-      </w:pPr>
-      <w:r>
-        <w:rPr>
-          <w:sz w:val="22"/>
-        </w:rPr>
-        <w:t xml:space="preserve">June 2016, </w:t>
-      </w:r>
-      <w:proofErr w:type="spellStart"/>
-      <w:r>
-        <w:rPr>
-          <w:sz w:val="22"/>
-        </w:rPr>
-        <w:t>Justfone</w:t>
-      </w:r>
-      <w:proofErr w:type="spellEnd"/>
-      <w:r>
-        <w:rPr>
-          <w:sz w:val="22"/>
-        </w:rPr>
-        <w:t xml:space="preserve"> (Intern)</w:t>
-      </w:r>
-    </w:p>
-    <w:p>
-      <w:pPr>
-        <w:rPr>
-          <w:sz w:val="18"/>
-        </w:rPr>
-      </w:pPr>
-      <w:r>
-        <w:rPr>
-          <w:sz w:val="18"/>
-        </w:rPr>
-        <w:t xml:space="preserve">I was set the task of building a python application that would automatically build a HTML form with </w:t>
-      </w:r>
-      <w:proofErr w:type="spellStart"/>
-      <w:r>
-        <w:rPr>
-          <w:sz w:val="18"/>
-        </w:rPr>
-        <w:t>Javascript</w:t>
-      </w:r>
-      <w:proofErr w:type="spellEnd"/>
-      <w:r>
-        <w:rPr>
-          <w:sz w:val="18"/>
-        </w:rPr>
-        <w:t xml:space="preserve"> from a CSV file.</w:t>
-      </w:r>
-    </w:p>
-    <w:p>
-      <w:pPr>
-        <w:pStyle w:val="Heading1"/>
-        <w:rPr>
-          <w:sz w:val="24"/>
-        </w:rPr>
-      </w:pPr>
-      <w:r>
-        <w:t xml:space="preserve"> </w:t>
-      </w:r>
-      <w:r>
-        <w:rPr>
-          <w:sz w:val="24"/>
-        </w:rPr>
-        <w:t>Skills</w:t>
-      </w:r>
-    </w:p>
-    <w:p>
-      <w:pPr>
-        <w:pStyle w:val="Heading2"/>
-        <w:rPr>
-          <w:sz w:val="22"/>
-        </w:rPr>
-      </w:pPr>
-      <w:r>
-        <w:rPr>
-          <w:sz w:val="20"/>
-        </w:rPr>
-        <w:t>Computing Skills</w:t>
-      </w:r>
-    </w:p>
-    <w:p>
-      <w:pPr>
-        <w:rPr>
-          <w:sz w:val="18"/>
-        </w:rPr>
-      </w:pPr>
-      <w:r>
-        <w:rPr>
-          <w:b/>
-          <w:sz w:val="18"/>
-        </w:rPr>
-        <w:t xml:space="preserve">Programming Languages: </w:t>
-      </w:r>
-      <w:r>
-        <w:rPr>
-          <w:sz w:val="18"/>
-        </w:rPr>
-        <w:t>C++, Python, Pure Data.</w:t>
-      </w:r>
-      <w:r>
-        <w:rPr>
-          <w:sz w:val="18"/>
-        </w:rPr>
-        <w:br/>
-      </w:r>
-      <w:r>
-        <w:rPr>
-          <w:b/>
-          <w:sz w:val="18"/>
-        </w:rPr>
-        <w:t xml:space="preserve">Applications: </w:t>
-      </w:r>
-      <w:r>
-        <w:rPr>
-          <w:sz w:val="18"/>
-        </w:rPr>
-        <w:t xml:space="preserve">Microsoft Visual Studio, </w:t>
-      </w:r>
-      <w:r>
-        <w:rPr>
-          <w:sz w:val="18"/>
-        </w:rPr>
-        <w:t>Microsoft Office, Android Studio</w:t>
-      </w:r>
-    </w:p>
-    <w:p>
-      <w:pPr>
-        <w:pStyle w:val="Heading2"/>
-        <w:rPr>
-          <w:sz w:val="22"/>
-        </w:rPr>
-      </w:pPr>
-      <w:r>
-        <w:rPr>
-          <w:sz w:val="22"/>
-        </w:rPr>
-        <w:t>Team Skills</w:t>
-      </w:r>
-    </w:p>
-    <w:p>
-      <w:pPr>
-        <w:rPr>
-          <w:sz w:val="18"/>
-        </w:rPr>
-      </w:pPr>
-      <w:r>
-        <w:rPr>
-          <w:sz w:val="18"/>
-        </w:rPr>
-        <w:t>Having been in multiple sports teams throughout high school and having to work in teams over my employment history, I have developed excellent communication skills and always like to contribute unique points in discussions.</w:t>
       </w:r>
       <w:bookmarkStart w:id="0" w:name="_GoBack"/>
       <w:bookmarkEnd w:id="0"/>
+    </w:p>
+    <w:p>
+      <w:pPr>
+        <w:rPr>
+          <w:sz w:val="18"/>
+        </w:rPr>
+      </w:pPr>
+      <w:r>
+        <w:rPr>
+          <w:sz w:val="18"/>
+        </w:rPr>
+        <w:t>Developed</w:t>
+      </w:r>
+      <w:r>
+        <w:rPr>
+          <w:sz w:val="18"/>
+        </w:rPr>
+        <w:t xml:space="preserve"> an understanding of back-end server programming, using node.js and learn</w:t>
+      </w:r>
+      <w:r>
+        <w:rPr>
+          <w:sz w:val="18"/>
+        </w:rPr>
+        <w:t>ed</w:t>
+      </w:r>
+      <w:r>
+        <w:rPr>
+          <w:sz w:val="18"/>
+        </w:rPr>
+        <w:t xml:space="preserve"> about how to develop IOS applications using Swift.</w:t>
+      </w:r>
+    </w:p>
+    <w:p>
+      <w:pPr>
+        <w:pStyle w:val="Heading2"/>
+        <w:rPr>
+          <w:sz w:val="24"/>
+        </w:rPr>
+      </w:pPr>
+      <w:r>
+        <w:rPr>
+          <w:sz w:val="22"/>
+        </w:rPr>
+        <w:t xml:space="preserve">June 2016, </w:t>
+      </w:r>
+      <w:proofErr w:type="spellStart"/>
+      <w:r>
+        <w:rPr>
+          <w:sz w:val="22"/>
+        </w:rPr>
+        <w:t>Justfone</w:t>
+      </w:r>
+      <w:proofErr w:type="spellEnd"/>
+      <w:r>
+        <w:rPr>
+          <w:sz w:val="22"/>
+        </w:rPr>
+        <w:t xml:space="preserve"> (Intern)</w:t>
+      </w:r>
+    </w:p>
+    <w:p>
+      <w:pPr>
+        <w:rPr>
+          <w:sz w:val="18"/>
+        </w:rPr>
+      </w:pPr>
+      <w:r>
+        <w:rPr>
+          <w:sz w:val="18"/>
+        </w:rPr>
+        <w:t>Built</w:t>
+      </w:r>
+      <w:r>
+        <w:rPr>
+          <w:sz w:val="18"/>
+        </w:rPr>
+        <w:t xml:space="preserve"> a python application that automatically build</w:t>
+      </w:r>
+      <w:r>
+        <w:rPr>
+          <w:sz w:val="18"/>
+        </w:rPr>
+        <w:t>s</w:t>
+      </w:r>
+      <w:r>
+        <w:rPr>
+          <w:sz w:val="18"/>
+        </w:rPr>
+        <w:t xml:space="preserve"> a HTML form with </w:t>
+      </w:r>
+      <w:proofErr w:type="spellStart"/>
+      <w:r>
+        <w:rPr>
+          <w:sz w:val="18"/>
+        </w:rPr>
+        <w:t>Javascript</w:t>
+      </w:r>
+      <w:proofErr w:type="spellEnd"/>
+      <w:r>
+        <w:rPr>
+          <w:sz w:val="18"/>
+        </w:rPr>
+        <w:t xml:space="preserve"> from a CSV file.</w:t>
+      </w:r>
+    </w:p>
+    <w:p>
+      <w:pPr>
+        <w:pStyle w:val="Heading1"/>
+        <w:rPr>
+          <w:sz w:val="24"/>
+        </w:rPr>
+      </w:pPr>
+      <w:r>
+        <w:t xml:space="preserve"> </w:t>
+      </w:r>
+      <w:r>
+        <w:rPr>
+          <w:sz w:val="24"/>
+        </w:rPr>
+        <w:t>Skills</w:t>
+      </w:r>
+    </w:p>
+    <w:p>
+      <w:pPr>
+        <w:pStyle w:val="Heading2"/>
+        <w:rPr>
+          <w:sz w:val="22"/>
+        </w:rPr>
+      </w:pPr>
+      <w:r>
+        <w:rPr>
+          <w:sz w:val="20"/>
+        </w:rPr>
+        <w:t>Computing Skills</w:t>
+      </w:r>
+    </w:p>
+    <w:p>
+      <w:pPr>
+        <w:rPr>
+          <w:sz w:val="18"/>
+        </w:rPr>
+      </w:pPr>
+      <w:r>
+        <w:rPr>
+          <w:b/>
+          <w:sz w:val="18"/>
+        </w:rPr>
+        <w:t xml:space="preserve">Programming Languages: </w:t>
+      </w:r>
+      <w:r>
+        <w:rPr>
+          <w:sz w:val="18"/>
+        </w:rPr>
+        <w:t>C++, Python, Pure Data.</w:t>
+      </w:r>
+      <w:r>
+        <w:rPr>
+          <w:sz w:val="18"/>
+        </w:rPr>
+        <w:br/>
+      </w:r>
+      <w:r>
+        <w:rPr>
+          <w:b/>
+          <w:sz w:val="18"/>
+        </w:rPr>
+        <w:t xml:space="preserve">Applications: </w:t>
+      </w:r>
+      <w:r>
+        <w:rPr>
+          <w:sz w:val="18"/>
+        </w:rPr>
+        <w:t xml:space="preserve">Microsoft Visual Studio, </w:t>
+      </w:r>
+      <w:r>
+        <w:rPr>
+          <w:sz w:val="18"/>
+        </w:rPr>
+        <w:t>Microsoft Office, Android Studio</w:t>
+      </w:r>
+    </w:p>
+    <w:p>
+      <w:pPr>
+        <w:pStyle w:val="Heading2"/>
+        <w:rPr>
+          <w:sz w:val="22"/>
+        </w:rPr>
+      </w:pPr>
+      <w:r>
+        <w:rPr>
+          <w:sz w:val="22"/>
+        </w:rPr>
+        <w:t>Team Skills</w:t>
+      </w:r>
+    </w:p>
+    <w:p>
+      <w:pPr>
+        <w:rPr>
+          <w:sz w:val="18"/>
+        </w:rPr>
+      </w:pPr>
+      <w:r>
+        <w:rPr>
+          <w:sz w:val="18"/>
+        </w:rPr>
+        <w:t>Having been in multiple sports teams throughout high school and having to work in teams over my employment history, I have developed excellent communication skills and always like to contribute unique points in discussions.</w:t>
+      </w:r>
     </w:p>
     <w:p>
       <w:pPr>
@@ -1600,7 +1666,7 @@
 </file>
 
 <file path=customXml/itemProps1.xml><?xml version="1.0" encoding="utf-8"?>
-<ds:datastoreItem xmlns:ds="http://schemas.openxmlformats.org/officeDocument/2006/customXml" ds:itemID="{4F294FC8-14FA-4A14-A715-53E4FE00D330}">
+<ds:datastoreItem xmlns:ds="http://schemas.openxmlformats.org/officeDocument/2006/customXml" ds:itemID="{0E82CCDC-2EAC-4D6D-8311-2F26321138A8}">
   <ds:schemaRefs>
     <ds:schemaRef ds:uri="http://schemas.openxmlformats.org/officeDocument/2006/bibliography"/>
   </ds:schemaRefs>

</xml_diff>

<commit_message>
Played with values of RPROP and updated CV
</commit_message>
<xml_diff>
--- a/gef-master/AcademicCV/AcademicCV.docx
+++ b/gef-master/AcademicCV/AcademicCV.docx
@@ -1,6 +1,6 @@
 
 <file path=word/document.xml><?xml version="1.0" encoding="utf-8"?>
-<w:document xmlns:wpc="http://schemas.microsoft.com/office/word/2010/wordprocessingCanvas" xmlns:cx="http://schemas.microsoft.com/office/drawing/2014/chartex" xmlns:cx1="http://schemas.microsoft.com/office/drawing/2015/9/8/chartex" xmlns:mc="http://schemas.openxmlformats.org/markup-compatibility/2006" xmlns:o="urn:schemas-microsoft-com:office:office" xmlns:r="http://schemas.openxmlformats.org/officeDocument/2006/relationships" xmlns:m="http://schemas.openxmlformats.org/officeDocument/2006/math" xmlns:v="urn:schemas-microsoft-com:vml" xmlns:wp14="http://schemas.microsoft.com/office/word/2010/wordprocessingDrawing" xmlns:wp="http://schemas.openxmlformats.org/drawingml/2006/wordprocessingDrawing" xmlns:w10="urn:schemas-microsoft-com:office:word" xmlns:w="http://schemas.openxmlformats.org/wordprocessingml/2006/main" xmlns:w14="http://schemas.microsoft.com/office/word/2010/wordml" xmlns:w15="http://schemas.microsoft.com/office/word/2012/wordml" xmlns:w16se="http://schemas.microsoft.com/office/word/2015/wordml/symex" xmlns:wpg="http://schemas.microsoft.com/office/word/2010/wordprocessingGroup" xmlns:wpi="http://schemas.microsoft.com/office/word/2010/wordprocessingInk" xmlns:wne="http://schemas.microsoft.com/office/word/2006/wordml" xmlns:wps="http://schemas.microsoft.com/office/word/2010/wordprocessingShape" mc:Ignorable="w14 w15 w16se wp14">
+<w:document xmlns:wpc="http://schemas.microsoft.com/office/word/2010/wordprocessingCanvas" xmlns:mc="http://schemas.openxmlformats.org/markup-compatibility/2006" xmlns:o="urn:schemas-microsoft-com:office:office" xmlns:r="http://schemas.openxmlformats.org/officeDocument/2006/relationships" xmlns:m="http://schemas.openxmlformats.org/officeDocument/2006/math" xmlns:v="urn:schemas-microsoft-com:vml" xmlns:wp14="http://schemas.microsoft.com/office/word/2010/wordprocessingDrawing" xmlns:wp="http://schemas.openxmlformats.org/drawingml/2006/wordprocessingDrawing" xmlns:w10="urn:schemas-microsoft-com:office:word" xmlns:w="http://schemas.openxmlformats.org/wordprocessingml/2006/main" xmlns:w14="http://schemas.microsoft.com/office/word/2010/wordml" xmlns:w15="http://schemas.microsoft.com/office/word/2012/wordml" xmlns:wpg="http://schemas.microsoft.com/office/word/2010/wordprocessingGroup" xmlns:wpi="http://schemas.microsoft.com/office/word/2010/wordprocessingInk" xmlns:wne="http://schemas.microsoft.com/office/word/2006/wordml" xmlns:wps="http://schemas.microsoft.com/office/word/2010/wordprocessingShape" mc:Ignorable="w14 w15 wp14">
   <w:body>
     <w:p>
       <w:pPr>
@@ -236,14 +236,35 @@
         <w:rPr>
           <w:sz w:val="18"/>
         </w:rPr>
+        <w:t xml:space="preserve">. </w:t>
+      </w:r>
+      <w:r>
+        <w:rPr>
+          <w:sz w:val="18"/>
+        </w:rPr>
+        <w:br/>
+        <w:t>Highers – 7 including Mathem</w:t>
+      </w:r>
+      <w:r>
+        <w:rPr>
+          <w:sz w:val="18"/>
+        </w:rPr>
+        <w:t>atics A, Computing A, English B</w:t>
+      </w:r>
+      <w:proofErr w:type="gramStart"/>
+      <w:r>
+        <w:rPr>
+          <w:sz w:val="18"/>
+        </w:rPr>
         <w:t>.</w:t>
       </w:r>
-      <w:r>
-        <w:rPr>
-          <w:sz w:val="18"/>
-        </w:rPr>
-        <w:br/>
-        <w:t>Highers – 7 including Mathematics A, Computing A, English B, Biology A</w:t>
+      <w:proofErr w:type="gramEnd"/>
+      <w:r>
+        <w:rPr>
+          <w:sz w:val="18"/>
+        </w:rPr>
+        <w:br/>
+        <w:t>Standard Grades – 8 all with A-B grades</w:t>
       </w:r>
       <w:r>
         <w:rPr>
@@ -251,12 +272,76 @@
         </w:rPr>
         <w:t>.</w:t>
       </w:r>
-      <w:r>
-        <w:rPr>
-          <w:sz w:val="18"/>
-        </w:rPr>
-        <w:br/>
-        <w:t>Standard Grades – 8 including all with A-B grades</w:t>
+    </w:p>
+    <w:p>
+      <w:pPr>
+        <w:pStyle w:val="Heading1"/>
+        <w:rPr>
+          <w:sz w:val="24"/>
+        </w:rPr>
+      </w:pPr>
+      <w:r>
+        <w:rPr>
+          <w:sz w:val="24"/>
+        </w:rPr>
+        <w:t>Employment</w:t>
+      </w:r>
+    </w:p>
+    <w:p>
+      <w:pPr>
+        <w:pStyle w:val="Heading2"/>
+        <w:rPr>
+          <w:sz w:val="20"/>
+        </w:rPr>
+      </w:pPr>
+      <w:r>
+        <w:rPr>
+          <w:sz w:val="20"/>
+        </w:rPr>
+        <w:t xml:space="preserve">June 2007 to date, Stewart Technology </w:t>
+      </w:r>
+    </w:p>
+    <w:p>
+      <w:pPr>
+        <w:rPr>
+          <w:sz w:val="18"/>
+        </w:rPr>
+      </w:pPr>
+      <w:r>
+        <w:rPr>
+          <w:sz w:val="18"/>
+        </w:rPr>
+        <w:t>Multiple different</w:t>
+      </w:r>
+      <w:r>
+        <w:rPr>
+          <w:sz w:val="18"/>
+        </w:rPr>
+        <w:t xml:space="preserve"> roles including being an operator, an administrator and an </w:t>
+      </w:r>
+      <w:r>
+        <w:rPr>
+          <w:sz w:val="18"/>
+        </w:rPr>
+        <w:t xml:space="preserve">electronics </w:t>
+      </w:r>
+      <w:r>
+        <w:rPr>
+          <w:sz w:val="18"/>
+        </w:rPr>
+        <w:t>engineer. I have develope</w:t>
+      </w:r>
+      <w:r>
+        <w:rPr>
+          <w:sz w:val="18"/>
+        </w:rPr>
+        <w:t>d skills in working with a team and</w:t>
+      </w:r>
+      <w:r>
+        <w:rPr>
+          <w:sz w:val="18"/>
+        </w:rPr>
+        <w:t xml:space="preserve"> coming up with creative solutions to unique problems</w:t>
       </w:r>
       <w:r>
         <w:rPr>
@@ -267,79 +352,202 @@
     </w:p>
     <w:p>
       <w:pPr>
+        <w:pStyle w:val="Heading2"/>
+        <w:rPr>
+          <w:sz w:val="22"/>
+        </w:rPr>
+      </w:pPr>
+      <w:r>
+        <w:rPr>
+          <w:sz w:val="22"/>
+        </w:rPr>
+        <w:t>July 2016, Dogfish Mobile</w:t>
+      </w:r>
+      <w:r>
+        <w:rPr>
+          <w:sz w:val="22"/>
+        </w:rPr>
+        <w:t xml:space="preserve"> (Intern)</w:t>
+      </w:r>
+    </w:p>
+    <w:p>
+      <w:pPr>
+        <w:rPr>
+          <w:sz w:val="18"/>
+        </w:rPr>
+      </w:pPr>
+      <w:r>
+        <w:rPr>
+          <w:sz w:val="18"/>
+        </w:rPr>
+        <w:t>Developed</w:t>
+      </w:r>
+      <w:r>
+        <w:rPr>
+          <w:sz w:val="18"/>
+        </w:rPr>
+        <w:t xml:space="preserve"> an understanding of back-end server programming, using node.js and learn</w:t>
+      </w:r>
+      <w:r>
+        <w:rPr>
+          <w:sz w:val="18"/>
+        </w:rPr>
+        <w:t>ed</w:t>
+      </w:r>
+      <w:r>
+        <w:rPr>
+          <w:sz w:val="18"/>
+        </w:rPr>
+        <w:t xml:space="preserve"> about how to develop IOS applications using Swift.</w:t>
+      </w:r>
+    </w:p>
+    <w:p>
+      <w:pPr>
+        <w:pStyle w:val="Heading2"/>
+        <w:rPr>
+          <w:sz w:val="24"/>
+        </w:rPr>
+      </w:pPr>
+      <w:r>
+        <w:rPr>
+          <w:sz w:val="22"/>
+        </w:rPr>
+        <w:t xml:space="preserve">June 2016, </w:t>
+      </w:r>
+      <w:proofErr w:type="spellStart"/>
+      <w:r>
+        <w:rPr>
+          <w:sz w:val="22"/>
+        </w:rPr>
+        <w:t>Justfone</w:t>
+      </w:r>
+      <w:proofErr w:type="spellEnd"/>
+      <w:r>
+        <w:rPr>
+          <w:sz w:val="22"/>
+        </w:rPr>
+        <w:t xml:space="preserve"> (Intern)</w:t>
+      </w:r>
+    </w:p>
+    <w:p>
+      <w:pPr>
+        <w:rPr>
+          <w:sz w:val="18"/>
+        </w:rPr>
+      </w:pPr>
+      <w:r>
+        <w:rPr>
+          <w:sz w:val="18"/>
+        </w:rPr>
+        <w:t>Built</w:t>
+      </w:r>
+      <w:r>
+        <w:rPr>
+          <w:sz w:val="18"/>
+        </w:rPr>
+        <w:t xml:space="preserve"> a python application that automatically build</w:t>
+      </w:r>
+      <w:r>
+        <w:rPr>
+          <w:sz w:val="18"/>
+        </w:rPr>
+        <w:t>s</w:t>
+      </w:r>
+      <w:r>
+        <w:rPr>
+          <w:sz w:val="18"/>
+        </w:rPr>
+        <w:t xml:space="preserve"> a HTML form with </w:t>
+      </w:r>
+      <w:proofErr w:type="spellStart"/>
+      <w:r>
+        <w:rPr>
+          <w:sz w:val="18"/>
+        </w:rPr>
+        <w:t>Javascript</w:t>
+      </w:r>
+      <w:proofErr w:type="spellEnd"/>
+      <w:r>
+        <w:rPr>
+          <w:sz w:val="18"/>
+        </w:rPr>
+        <w:t xml:space="preserve"> from a CSV file.</w:t>
+      </w:r>
+    </w:p>
+    <w:p>
+      <w:pPr>
         <w:pStyle w:val="Heading1"/>
         <w:rPr>
           <w:sz w:val="24"/>
         </w:rPr>
       </w:pPr>
       <w:r>
+        <w:t xml:space="preserve"> </w:t>
+      </w:r>
+      <w:r>
         <w:rPr>
           <w:sz w:val="24"/>
         </w:rPr>
-        <w:t>Employment</w:t>
+        <w:t>Skills</w:t>
       </w:r>
     </w:p>
     <w:p>
       <w:pPr>
         <w:pStyle w:val="Heading2"/>
         <w:rPr>
+          <w:sz w:val="22"/>
+        </w:rPr>
+      </w:pPr>
+      <w:r>
+        <w:rPr>
           <w:sz w:val="20"/>
         </w:rPr>
-      </w:pPr>
-      <w:r>
-        <w:rPr>
-          <w:sz w:val="20"/>
-        </w:rPr>
-        <w:t xml:space="preserve">June 2007 to date, Stewart Technology </w:t>
-      </w:r>
-    </w:p>
-    <w:p>
-      <w:pPr>
-        <w:rPr>
-          <w:sz w:val="18"/>
-        </w:rPr>
-      </w:pPr>
-      <w:r>
-        <w:rPr>
-          <w:sz w:val="18"/>
-        </w:rPr>
-        <w:t>Multiple different</w:t>
-      </w:r>
-      <w:r>
-        <w:rPr>
-          <w:sz w:val="18"/>
-        </w:rPr>
-        <w:t xml:space="preserve"> roles including being an operator, an administrator and an </w:t>
-      </w:r>
-      <w:r>
-        <w:rPr>
-          <w:sz w:val="18"/>
-        </w:rPr>
-        <w:t xml:space="preserve">electronics </w:t>
-      </w:r>
-      <w:r>
-        <w:rPr>
-          <w:sz w:val="18"/>
-        </w:rPr>
-        <w:t>engineer. I have develope</w:t>
-      </w:r>
-      <w:r>
-        <w:rPr>
-          <w:sz w:val="18"/>
-        </w:rPr>
-        <w:t>d skills in working with a team and</w:t>
-      </w:r>
-      <w:r>
-        <w:rPr>
-          <w:sz w:val="18"/>
-        </w:rPr>
-        <w:t xml:space="preserve"> coming up with creative solutions to unique problems</w:t>
-      </w:r>
-      <w:r>
-        <w:rPr>
-          <w:sz w:val="18"/>
-        </w:rPr>
-        <w:t>.</w:t>
+        <w:t>Computing Skills</w:t>
+      </w:r>
+    </w:p>
+    <w:p>
+      <w:pPr>
+        <w:rPr>
+          <w:sz w:val="18"/>
+        </w:rPr>
+      </w:pPr>
+      <w:r>
+        <w:rPr>
+          <w:b/>
+          <w:sz w:val="18"/>
+        </w:rPr>
+        <w:t xml:space="preserve">Programming Languages: </w:t>
+      </w:r>
+      <w:r>
+        <w:rPr>
+          <w:sz w:val="18"/>
+        </w:rPr>
+        <w:t>C++, Python, Pure Data.</w:t>
+      </w:r>
+      <w:r>
+        <w:rPr>
+          <w:sz w:val="18"/>
+        </w:rPr>
+        <w:br/>
+      </w:r>
+      <w:r>
+        <w:rPr>
+          <w:b/>
+          <w:sz w:val="18"/>
+        </w:rPr>
+        <w:t xml:space="preserve">Applications: </w:t>
+      </w:r>
+      <w:r>
+        <w:rPr>
+          <w:sz w:val="18"/>
+        </w:rPr>
+        <w:t xml:space="preserve">Microsoft Visual Studio, </w:t>
+      </w:r>
+      <w:r>
+        <w:rPr>
+          <w:sz w:val="18"/>
+        </w:rPr>
+        <w:t>Microsoft Office, Android Studio</w:t>
       </w:r>
     </w:p>
     <w:p>
@@ -353,262 +561,62 @@
         <w:rPr>
           <w:sz w:val="22"/>
         </w:rPr>
-        <w:t>July 2016, Dogfish Mobile</w:t>
-      </w:r>
-      <w:r>
-        <w:rPr>
-          <w:sz w:val="22"/>
-        </w:rPr>
-        <w:t xml:space="preserve"> (Intern)</w:t>
+        <w:t>Team Skills</w:t>
+      </w:r>
+    </w:p>
+    <w:p>
+      <w:pPr>
+        <w:rPr>
+          <w:sz w:val="18"/>
+        </w:rPr>
+      </w:pPr>
+      <w:r>
+        <w:rPr>
+          <w:sz w:val="18"/>
+        </w:rPr>
+        <w:t>Having been in multiple sports teams throughout high school and having to work in teams over my employment history, I have developed excellent communication skills and always like to contribute unique points in discussions.</w:t>
+      </w:r>
+    </w:p>
+    <w:p>
+      <w:pPr>
+        <w:pStyle w:val="Heading1"/>
+        <w:rPr>
+          <w:sz w:val="24"/>
+        </w:rPr>
+      </w:pPr>
+      <w:r>
+        <w:rPr>
+          <w:sz w:val="24"/>
+        </w:rPr>
+        <w:t>Interests</w:t>
+      </w:r>
+    </w:p>
+    <w:p>
+      <w:pPr>
+        <w:rPr>
+          <w:sz w:val="18"/>
+        </w:rPr>
+      </w:pPr>
+      <w:r>
+        <w:rPr>
+          <w:sz w:val="18"/>
+        </w:rPr>
+        <w:t xml:space="preserve">I enjoy keeping up to date with technology and science. </w:t>
+      </w:r>
+      <w:r>
+        <w:rPr>
+          <w:sz w:val="18"/>
+        </w:rPr>
+        <w:t xml:space="preserve">I have a passion for making things and regularly try to build projects from scratch. </w:t>
+      </w:r>
+      <w:r>
+        <w:rPr>
+          <w:sz w:val="18"/>
+        </w:rPr>
+        <w:t>I also enjoy gaming and playing the piano.</w:t>
       </w:r>
       <w:bookmarkStart w:id="0" w:name="_GoBack"/>
       <w:bookmarkEnd w:id="0"/>
-    </w:p>
-    <w:p>
-      <w:pPr>
-        <w:rPr>
-          <w:sz w:val="18"/>
-        </w:rPr>
-      </w:pPr>
-      <w:r>
-        <w:rPr>
-          <w:sz w:val="18"/>
-        </w:rPr>
-        <w:t>Developed</w:t>
-      </w:r>
-      <w:r>
-        <w:rPr>
-          <w:sz w:val="18"/>
-        </w:rPr>
-        <w:t xml:space="preserve"> an understanding of back-end server programming, using node.js and learn</w:t>
-      </w:r>
-      <w:r>
-        <w:rPr>
-          <w:sz w:val="18"/>
-        </w:rPr>
-        <w:t>ed</w:t>
-      </w:r>
-      <w:r>
-        <w:rPr>
-          <w:sz w:val="18"/>
-        </w:rPr>
-        <w:t xml:space="preserve"> about how to develop IOS applications using Swift.</w:t>
-      </w:r>
-    </w:p>
-    <w:p>
-      <w:pPr>
-        <w:pStyle w:val="Heading2"/>
-        <w:rPr>
-          <w:sz w:val="24"/>
-        </w:rPr>
-      </w:pPr>
-      <w:r>
-        <w:rPr>
-          <w:sz w:val="22"/>
-        </w:rPr>
-        <w:t xml:space="preserve">June 2016, </w:t>
-      </w:r>
-      <w:proofErr w:type="spellStart"/>
-      <w:r>
-        <w:rPr>
-          <w:sz w:val="22"/>
-        </w:rPr>
-        <w:t>Justfone</w:t>
-      </w:r>
-      <w:proofErr w:type="spellEnd"/>
-      <w:r>
-        <w:rPr>
-          <w:sz w:val="22"/>
-        </w:rPr>
-        <w:t xml:space="preserve"> (Intern)</w:t>
-      </w:r>
-    </w:p>
-    <w:p>
-      <w:pPr>
-        <w:rPr>
-          <w:sz w:val="18"/>
-        </w:rPr>
-      </w:pPr>
-      <w:r>
-        <w:rPr>
-          <w:sz w:val="18"/>
-        </w:rPr>
-        <w:t>Built</w:t>
-      </w:r>
-      <w:r>
-        <w:rPr>
-          <w:sz w:val="18"/>
-        </w:rPr>
-        <w:t xml:space="preserve"> a python application that automatically build</w:t>
-      </w:r>
-      <w:r>
-        <w:rPr>
-          <w:sz w:val="18"/>
-        </w:rPr>
-        <w:t>s</w:t>
-      </w:r>
-      <w:r>
-        <w:rPr>
-          <w:sz w:val="18"/>
-        </w:rPr>
-        <w:t xml:space="preserve"> a HTML form with </w:t>
-      </w:r>
-      <w:proofErr w:type="spellStart"/>
-      <w:r>
-        <w:rPr>
-          <w:sz w:val="18"/>
-        </w:rPr>
-        <w:t>Javascript</w:t>
-      </w:r>
-      <w:proofErr w:type="spellEnd"/>
-      <w:r>
-        <w:rPr>
-          <w:sz w:val="18"/>
-        </w:rPr>
-        <w:t xml:space="preserve"> from a CSV file.</w:t>
-      </w:r>
-    </w:p>
-    <w:p>
-      <w:pPr>
-        <w:pStyle w:val="Heading1"/>
-        <w:rPr>
-          <w:sz w:val="24"/>
-        </w:rPr>
-      </w:pPr>
-      <w:r>
-        <w:t xml:space="preserve"> </w:t>
-      </w:r>
-      <w:r>
-        <w:rPr>
-          <w:sz w:val="24"/>
-        </w:rPr>
-        <w:t>Skills</w:t>
-      </w:r>
-    </w:p>
-    <w:p>
-      <w:pPr>
-        <w:pStyle w:val="Heading2"/>
-        <w:rPr>
-          <w:sz w:val="22"/>
-        </w:rPr>
-      </w:pPr>
-      <w:r>
-        <w:rPr>
-          <w:sz w:val="20"/>
-        </w:rPr>
-        <w:t>Computing Skills</w:t>
-      </w:r>
-    </w:p>
-    <w:p>
-      <w:pPr>
-        <w:rPr>
-          <w:sz w:val="18"/>
-        </w:rPr>
-      </w:pPr>
-      <w:r>
-        <w:rPr>
-          <w:b/>
-          <w:sz w:val="18"/>
-        </w:rPr>
-        <w:t xml:space="preserve">Programming Languages: </w:t>
-      </w:r>
-      <w:r>
-        <w:rPr>
-          <w:sz w:val="18"/>
-        </w:rPr>
-        <w:t>C++, Python, Pure Data.</w:t>
-      </w:r>
-      <w:r>
-        <w:rPr>
-          <w:sz w:val="18"/>
-        </w:rPr>
-        <w:br/>
-      </w:r>
-      <w:r>
-        <w:rPr>
-          <w:b/>
-          <w:sz w:val="18"/>
-        </w:rPr>
-        <w:t xml:space="preserve">Applications: </w:t>
-      </w:r>
-      <w:r>
-        <w:rPr>
-          <w:sz w:val="18"/>
-        </w:rPr>
-        <w:t xml:space="preserve">Microsoft Visual Studio, </w:t>
-      </w:r>
-      <w:r>
-        <w:rPr>
-          <w:sz w:val="18"/>
-        </w:rPr>
-        <w:t>Microsoft Office, Android Studio</w:t>
-      </w:r>
-    </w:p>
-    <w:p>
-      <w:pPr>
-        <w:pStyle w:val="Heading2"/>
-        <w:rPr>
-          <w:sz w:val="22"/>
-        </w:rPr>
-      </w:pPr>
-      <w:r>
-        <w:rPr>
-          <w:sz w:val="22"/>
-        </w:rPr>
-        <w:t>Team Skills</w:t>
-      </w:r>
-    </w:p>
-    <w:p>
-      <w:pPr>
-        <w:rPr>
-          <w:sz w:val="18"/>
-        </w:rPr>
-      </w:pPr>
-      <w:r>
-        <w:rPr>
-          <w:sz w:val="18"/>
-        </w:rPr>
-        <w:t>Having been in multiple sports teams throughout high school and having to work in teams over my employment history, I have developed excellent communication skills and always like to contribute unique points in discussions.</w:t>
-      </w:r>
-    </w:p>
-    <w:p>
-      <w:pPr>
-        <w:pStyle w:val="Heading1"/>
-        <w:rPr>
-          <w:sz w:val="24"/>
-        </w:rPr>
-      </w:pPr>
-      <w:r>
-        <w:rPr>
-          <w:sz w:val="24"/>
-        </w:rPr>
-        <w:t>Interests</w:t>
-      </w:r>
-    </w:p>
-    <w:p>
-      <w:pPr>
-        <w:rPr>
-          <w:sz w:val="18"/>
-        </w:rPr>
-      </w:pPr>
-      <w:r>
-        <w:rPr>
-          <w:sz w:val="18"/>
-        </w:rPr>
-        <w:t xml:space="preserve">I enjoy keeping up to date with technology and science. </w:t>
-      </w:r>
-      <w:r>
-        <w:rPr>
-          <w:sz w:val="18"/>
-        </w:rPr>
-        <w:t xml:space="preserve">I have a passion for making things and regularly try to build projects from scratch. </w:t>
-      </w:r>
-      <w:r>
-        <w:rPr>
-          <w:sz w:val="18"/>
-        </w:rPr>
-        <w:t>I also enjoy gaming and playing the piano.</w:t>
-      </w:r>
     </w:p>
     <w:p>
       <w:pPr>
@@ -897,7 +905,7 @@
 </file>
 
 <file path=word/styles.xml><?xml version="1.0" encoding="utf-8"?>
-<w:styles xmlns:mc="http://schemas.openxmlformats.org/markup-compatibility/2006" xmlns:r="http://schemas.openxmlformats.org/officeDocument/2006/relationships" xmlns:w="http://schemas.openxmlformats.org/wordprocessingml/2006/main" xmlns:w14="http://schemas.microsoft.com/office/word/2010/wordml" xmlns:w15="http://schemas.microsoft.com/office/word/2012/wordml" xmlns:w16se="http://schemas.microsoft.com/office/word/2015/wordml/symex" mc:Ignorable="w14 w15 w16se">
+<w:styles xmlns:mc="http://schemas.openxmlformats.org/markup-compatibility/2006" xmlns:r="http://schemas.openxmlformats.org/officeDocument/2006/relationships" xmlns:w="http://schemas.openxmlformats.org/wordprocessingml/2006/main" xmlns:w14="http://schemas.microsoft.com/office/word/2010/wordml" xmlns:w15="http://schemas.microsoft.com/office/word/2012/wordml" mc:Ignorable="w14 w15">
   <w:docDefaults>
     <w:rPrDefault>
       <w:rPr>
@@ -1666,7 +1674,7 @@
 </file>
 
 <file path=customXml/itemProps1.xml><?xml version="1.0" encoding="utf-8"?>
-<ds:datastoreItem xmlns:ds="http://schemas.openxmlformats.org/officeDocument/2006/customXml" ds:itemID="{0E82CCDC-2EAC-4D6D-8311-2F26321138A8}">
+<ds:datastoreItem xmlns:ds="http://schemas.openxmlformats.org/officeDocument/2006/customXml" ds:itemID="{DA397387-B00A-405F-8D8D-147C2C503600}">
   <ds:schemaRefs>
     <ds:schemaRef ds:uri="http://schemas.openxmlformats.org/officeDocument/2006/bibliography"/>
   </ds:schemaRefs>

</xml_diff>

<commit_message>
Dissertation and CV work
</commit_message>
<xml_diff>
--- a/gef-master/AcademicCV/AcademicCV.docx
+++ b/gef-master/AcademicCV/AcademicCV.docx
@@ -197,13 +197,81 @@
           <w:b/>
           <w:sz w:val="18"/>
         </w:rPr>
-        <w:t xml:space="preserve">Group Project </w:t>
-      </w:r>
-      <w:r>
-        <w:rPr>
-          <w:sz w:val="18"/>
-        </w:rPr>
-        <w:t>on building a game in which I created a framework for the development of the application.</w:t>
+        <w:t>Group Project</w:t>
+      </w:r>
+      <w:r>
+        <w:rPr>
+          <w:b/>
+          <w:sz w:val="18"/>
+        </w:rPr>
+        <w:t xml:space="preserve">: </w:t>
+      </w:r>
+      <w:r>
+        <w:rPr>
+          <w:sz w:val="18"/>
+        </w:rPr>
+        <w:t>B</w:t>
+      </w:r>
+      <w:r>
+        <w:rPr>
+          <w:sz w:val="18"/>
+        </w:rPr>
+        <w:t>uil</w:t>
+      </w:r>
+      <w:r>
+        <w:rPr>
+          <w:sz w:val="18"/>
+        </w:rPr>
+        <w:t>t</w:t>
+      </w:r>
+      <w:r>
+        <w:rPr>
+          <w:sz w:val="18"/>
+        </w:rPr>
+        <w:t xml:space="preserve"> a game</w:t>
+      </w:r>
+      <w:r>
+        <w:rPr>
+          <w:sz w:val="18"/>
+        </w:rPr>
+        <w:t xml:space="preserve"> to show mutations in cell.</w:t>
+      </w:r>
+      <w:r>
+        <w:rPr>
+          <w:sz w:val="18"/>
+        </w:rPr>
+        <w:t xml:space="preserve"> </w:t>
+      </w:r>
+      <w:r>
+        <w:rPr>
+          <w:b/>
+          <w:sz w:val="18"/>
+        </w:rPr>
+        <w:t>Responsibilities included:</w:t>
+      </w:r>
+      <w:r>
+        <w:rPr>
+          <w:sz w:val="18"/>
+        </w:rPr>
+        <w:t xml:space="preserve"> </w:t>
+      </w:r>
+      <w:r>
+        <w:rPr>
+          <w:sz w:val="18"/>
+        </w:rPr>
+        <w:t>Creating</w:t>
+      </w:r>
+      <w:r>
+        <w:rPr>
+          <w:sz w:val="18"/>
+        </w:rPr>
+        <w:t xml:space="preserve"> a framework for the</w:t>
+      </w:r>
+      <w:r>
+        <w:rPr>
+          <w:sz w:val="18"/>
+        </w:rPr>
+        <w:t xml:space="preserve"> development of the application and developing user interaction with the game.</w:t>
       </w:r>
     </w:p>
     <w:p>
@@ -335,19 +403,13 @@
         <w:rPr>
           <w:sz w:val="18"/>
         </w:rPr>
-        <w:t>d skills in working with a team and</w:t>
-      </w:r>
-      <w:r>
-        <w:rPr>
-          <w:sz w:val="18"/>
-        </w:rPr>
-        <w:t xml:space="preserve"> coming up with creative solutions to unique problems</w:t>
-      </w:r>
-      <w:r>
-        <w:rPr>
-          <w:sz w:val="18"/>
-        </w:rPr>
-        <w:t>.</w:t>
+        <w:t xml:space="preserve">d skills in </w:t>
+      </w:r>
+      <w:r>
+        <w:rPr>
+          <w:sz w:val="18"/>
+        </w:rPr>
+        <w:t>designing and implementing different electronic and administrative systems.</w:t>
       </w:r>
     </w:p>
     <w:p>
@@ -386,7 +448,19 @@
         <w:rPr>
           <w:sz w:val="18"/>
         </w:rPr>
-        <w:t xml:space="preserve"> an understanding of back-end server programming, using node.js and learn</w:t>
+        <w:t xml:space="preserve"> an understanding</w:t>
+      </w:r>
+      <w:r>
+        <w:rPr>
+          <w:sz w:val="18"/>
+        </w:rPr>
+        <w:t xml:space="preserve"> of back-end server programming</w:t>
+      </w:r>
+      <w:r>
+        <w:rPr>
+          <w:sz w:val="18"/>
+        </w:rPr>
+        <w:t xml:space="preserve"> using node.js and learn</w:t>
       </w:r>
       <w:r>
         <w:rPr>
@@ -445,7 +519,19 @@
         <w:rPr>
           <w:sz w:val="18"/>
         </w:rPr>
-        <w:t xml:space="preserve"> a python application that automatically build</w:t>
+        <w:t xml:space="preserve"> a python </w:t>
+      </w:r>
+      <w:r>
+        <w:rPr>
+          <w:sz w:val="18"/>
+        </w:rPr>
+        <w:t>script</w:t>
+      </w:r>
+      <w:r>
+        <w:rPr>
+          <w:sz w:val="18"/>
+        </w:rPr>
+        <w:t xml:space="preserve"> that automatically build</w:t>
       </w:r>
       <w:r>
         <w:rPr>
@@ -459,14 +545,18 @@
         </w:rPr>
         <w:t xml:space="preserve"> a HTML form with </w:t>
       </w:r>
-      <w:proofErr w:type="spellStart"/>
-      <w:r>
-        <w:rPr>
-          <w:sz w:val="18"/>
-        </w:rPr>
-        <w:t>Javascript</w:t>
-      </w:r>
-      <w:proofErr w:type="spellEnd"/>
+      <w:r>
+        <w:rPr>
+          <w:sz w:val="18"/>
+        </w:rPr>
+        <w:t>JavaScript</w:t>
+      </w:r>
+      <w:r>
+        <w:rPr>
+          <w:sz w:val="18"/>
+        </w:rPr>
+        <w:t xml:space="preserve"> and database links</w:t>
+      </w:r>
       <w:r>
         <w:rPr>
           <w:sz w:val="18"/>
@@ -482,9 +572,6 @@
         </w:rPr>
       </w:pPr>
       <w:r>
-        <w:t xml:space="preserve"> </w:t>
-      </w:r>
-      <w:r>
         <w:rPr>
           <w:sz w:val="24"/>
         </w:rPr>
@@ -549,74 +636,167 @@
         </w:rPr>
         <w:t>Microsoft Office, Android Studio</w:t>
       </w:r>
+      <w:r>
+        <w:rPr>
+          <w:sz w:val="18"/>
+        </w:rPr>
+        <w:br/>
+      </w:r>
+      <w:r>
+        <w:rPr>
+          <w:b/>
+          <w:sz w:val="18"/>
+        </w:rPr>
+        <w:t xml:space="preserve">Familiar Libraries: </w:t>
+      </w:r>
+      <w:r>
+        <w:rPr>
+          <w:sz w:val="18"/>
+        </w:rPr>
+        <w:t>Open GL</w:t>
+      </w:r>
+      <w:r>
+        <w:rPr>
+          <w:sz w:val="18"/>
+        </w:rPr>
+        <w:t>, Open GL ES</w:t>
+      </w:r>
+      <w:r>
+        <w:rPr>
+          <w:sz w:val="18"/>
+        </w:rPr>
+        <w:t>, Direct X</w:t>
+      </w:r>
+      <w:r>
+        <w:rPr>
+          <w:sz w:val="18"/>
+        </w:rPr>
+        <w:t>, SDL 2.0, Box2D</w:t>
+      </w:r>
+      <w:r>
+        <w:rPr>
+          <w:sz w:val="18"/>
+        </w:rPr>
+        <w:br/>
+      </w:r>
+      <w:r>
+        <w:rPr>
+          <w:b/>
+          <w:sz w:val="18"/>
+        </w:rPr>
+        <w:t xml:space="preserve">General: </w:t>
+      </w:r>
+      <w:r>
+        <w:rPr>
+          <w:sz w:val="18"/>
+        </w:rPr>
+        <w:t>Git</w:t>
+      </w:r>
     </w:p>
     <w:p>
       <w:pPr>
         <w:pStyle w:val="Heading2"/>
         <w:rPr>
-          <w:sz w:val="22"/>
-        </w:rPr>
-      </w:pPr>
-      <w:r>
-        <w:rPr>
-          <w:sz w:val="22"/>
-        </w:rPr>
-        <w:t>Team Skills</w:t>
-      </w:r>
-    </w:p>
-    <w:p>
-      <w:pPr>
-        <w:rPr>
-          <w:sz w:val="18"/>
-        </w:rPr>
-      </w:pPr>
-      <w:r>
-        <w:rPr>
-          <w:sz w:val="18"/>
-        </w:rPr>
-        <w:t>Having been in multiple sports teams throughout high school and having to work in teams over my employment history, I have developed excellent communication skills and always like to contribute unique points in discussions.</w:t>
-      </w:r>
-    </w:p>
-    <w:p>
-      <w:pPr>
-        <w:pStyle w:val="Heading1"/>
-        <w:rPr>
-          <w:sz w:val="24"/>
-        </w:rPr>
-      </w:pPr>
-      <w:r>
-        <w:rPr>
-          <w:sz w:val="24"/>
-        </w:rPr>
-        <w:t>Interests</w:t>
-      </w:r>
-    </w:p>
-    <w:p>
-      <w:pPr>
-        <w:rPr>
-          <w:sz w:val="18"/>
-        </w:rPr>
-      </w:pPr>
-      <w:r>
-        <w:rPr>
-          <w:sz w:val="18"/>
-        </w:rPr>
-        <w:t xml:space="preserve">I enjoy keeping up to date with technology and science. </w:t>
-      </w:r>
-      <w:r>
-        <w:rPr>
-          <w:sz w:val="18"/>
-        </w:rPr>
-        <w:t xml:space="preserve">I have a passion for making things and regularly try to build projects from scratch. </w:t>
-      </w:r>
-      <w:r>
-        <w:rPr>
-          <w:sz w:val="18"/>
-        </w:rPr>
-        <w:t>I also enjoy gaming and playing the piano.</w:t>
+          <w:sz w:val="20"/>
+        </w:rPr>
+      </w:pPr>
+      <w:r>
+        <w:rPr>
+          <w:sz w:val="20"/>
+        </w:rPr>
+        <w:t>Other Skills</w:t>
+      </w:r>
+    </w:p>
+    <w:p>
+      <w:pPr>
+        <w:rPr>
+          <w:sz w:val="18"/>
+        </w:rPr>
+      </w:pPr>
+      <w:r>
+        <w:rPr>
+          <w:sz w:val="18"/>
+        </w:rPr>
+        <w:t>Strong social skills, including communicating points clearly and articulating ideas well.</w:t>
+      </w:r>
+      <w:r>
+        <w:rPr>
+          <w:sz w:val="18"/>
+        </w:rPr>
+        <w:br/>
+        <w:t>Ability to write well-presented and structured reports.</w:t>
       </w:r>
       <w:bookmarkStart w:id="0" w:name="_GoBack"/>
       <w:bookmarkEnd w:id="0"/>
+    </w:p>
+    <w:p>
+      <w:pPr>
+        <w:pStyle w:val="Heading1"/>
+        <w:rPr>
+          <w:sz w:val="24"/>
+        </w:rPr>
+      </w:pPr>
+      <w:r>
+        <w:rPr>
+          <w:sz w:val="24"/>
+        </w:rPr>
+        <w:t>Interests</w:t>
+      </w:r>
+    </w:p>
+    <w:p>
+      <w:pPr>
+        <w:rPr>
+          <w:sz w:val="18"/>
+        </w:rPr>
+      </w:pPr>
+      <w:r>
+        <w:rPr>
+          <w:sz w:val="18"/>
+        </w:rPr>
+        <w:t>I enjoy keeping up to date with technology and science</w:t>
+      </w:r>
+      <w:r>
+        <w:rPr>
+          <w:sz w:val="18"/>
+        </w:rPr>
+        <w:t>,</w:t>
+      </w:r>
+      <w:r>
+        <w:rPr>
+          <w:sz w:val="18"/>
+        </w:rPr>
+        <w:t xml:space="preserve"> particular</w:t>
+      </w:r>
+      <w:r>
+        <w:rPr>
+          <w:sz w:val="18"/>
+        </w:rPr>
+        <w:t>ly in</w:t>
+      </w:r>
+      <w:r>
+        <w:rPr>
+          <w:sz w:val="18"/>
+        </w:rPr>
+        <w:t xml:space="preserve"> Artificial Intelligence and Space Exploration</w:t>
+      </w:r>
+      <w:r>
+        <w:rPr>
+          <w:sz w:val="18"/>
+        </w:rPr>
+        <w:t xml:space="preserve">. </w:t>
+      </w:r>
+      <w:r>
+        <w:rPr>
+          <w:sz w:val="18"/>
+        </w:rPr>
+        <w:t xml:space="preserve">I have a passion for making things and regularly try to build projects from scratch. </w:t>
+      </w:r>
+      <w:r>
+        <w:rPr>
+          <w:sz w:val="18"/>
+        </w:rPr>
+        <w:t>I also enjoy gaming and playing the piano.</w:t>
+      </w:r>
     </w:p>
     <w:p>
       <w:pPr>
@@ -1674,7 +1854,7 @@
 </file>
 
 <file path=customXml/itemProps1.xml><?xml version="1.0" encoding="utf-8"?>
-<ds:datastoreItem xmlns:ds="http://schemas.openxmlformats.org/officeDocument/2006/customXml" ds:itemID="{DA397387-B00A-405F-8D8D-147C2C503600}">
+<ds:datastoreItem xmlns:ds="http://schemas.openxmlformats.org/officeDocument/2006/customXml" ds:itemID="{A52B8141-E027-46ED-850D-13E877C5D268}">
   <ds:schemaRefs>
     <ds:schemaRef ds:uri="http://schemas.openxmlformats.org/officeDocument/2006/bibliography"/>
   </ds:schemaRefs>

</xml_diff>